<commit_message>
Feedback Dokument von der Weihnachtsfeier und Erweiterung des Papers
</commit_message>
<xml_diff>
--- a/Assets/Documents/Paper_FarmersFable.docx
+++ b/Assets/Documents/Paper_FarmersFable.docx
@@ -332,19 +332,7 @@
     </w:p>
     <w:p>
       <w:r>
-        <w:t xml:space="preserve">In various fields, simulations are frequently used to imitate processes or a systems. </w:t>
-      </w:r>
-      <w:r>
-        <w:t>S</w:t>
-      </w:r>
-      <w:r>
-        <w:t xml:space="preserve">imulations help to examine and detect possible issues without putting anyone or anything </w:t>
-      </w:r>
-      <w:r>
-        <w:t>at</w:t>
-      </w:r>
-      <w:r>
-        <w:t xml:space="preserve"> risk. </w:t>
+        <w:t xml:space="preserve">Simulations reproduce processes or systems in various application fields. These simulations may analyze possible issues within the system, without putting anyone or anything at risk. </w:t>
       </w:r>
     </w:p>
     <w:p>
@@ -356,19 +344,20 @@
       </w:r>
     </w:p>
     <w:p>
-      <w:pPr>
+      <w:r>
+        <w:t>Not only because of lower risk, simulations are very common in a business setting. Working every day in this business world, it is important to understand the main issue similarly as everybody else on the team. Regarding this setting, the simulations not only align people on the same strategy, they also improve the sense for the business idea. A business simulation facilitates a faster growing of the learning curve, by creating an immersive feeling and with no risk of damaging a working system. It allows to gain an overview of the project, while depicting bottlenecks and raising questions for improvement of the overall product. In comparison to just reading about a system or a process, the user is able to engage themselves and receive some hands-on experience. For instance, the business simulation of the farmers fable, helps the user identify and understand the ground principle a lot quicker than reading the whole story behind the phenomenon. In the following the use of business simulations will be discussed in regards to the example of the farmers fable.</w:t>
+      </w:r>
+      <w:r>
         <w:rPr>
           <w:i/>
         </w:rPr>
-      </w:pPr>
-      <w:r>
-        <w:t>Simulations can be very useful in a business setting. They not only align people on the same strategy, they can also improve the sense for your business idea. A business simulation has the ability to facilitate a faster growing of the learning curve, by an immersive feeling and with no risk of damaging a working system. It will allow to gain an overview of the project, while depicting bottlenecks and raising questions for improvement of the overall product.</w:t>
-      </w:r>
-      <w:r>
-        <w:t xml:space="preserve"> In comparison to just reading about a system or a process, the user is able to engage themselves and receive some hands-on experience. </w:t>
-      </w:r>
-      <w:r>
-        <w:t xml:space="preserve"> </w:t>
+        <w:t xml:space="preserve">    </w:t>
+      </w:r>
+      <w:r>
+        <w:rPr>
+          <w:i/>
+        </w:rPr>
+        <w:t xml:space="preserve">    </w:t>
       </w:r>
     </w:p>
     <w:p>
@@ -381,10 +370,16 @@
     </w:p>
     <w:p>
       <w:r>
+        <w:t xml:space="preserve">Moreover a </w:t>
+      </w:r>
+      <w:r>
         <w:t xml:space="preserve">Business Simulations will try to create a feeling of immersion, nevertheless this feeling is created more strongly by the use of games. </w:t>
       </w:r>
       <w:r>
         <w:t>Furthermore taking a closer look onto our target group, juveniles between the age of 14 to 20, it is of high importance to create a simulation easy understandable, but also enjoyable.</w:t>
+      </w:r>
+      <w:r>
+        <w:t xml:space="preserve"> For these reason the Farmers Fable Business Simulation Game aims to be more interactive and playful. </w:t>
       </w:r>
       <w:bookmarkStart w:id="0" w:name="_GoBack"/>
       <w:bookmarkEnd w:id="0"/>
@@ -452,6 +447,7 @@
           <w:b w:val="0"/>
           <w:i/>
         </w:rPr>
+        <w:lastRenderedPageBreak/>
         <w:t xml:space="preserve">heading4 </w:t>
       </w:r>
       <w:r>
@@ -525,7 +521,6 @@
         <w:rPr>
           <w:b/>
         </w:rPr>
-        <w:lastRenderedPageBreak/>
         <w:t>Lists</w:t>
       </w:r>
       <w:r>
@@ -1117,6 +1112,7 @@
           <w:rFonts w:eastAsiaTheme="minorEastAsia"/>
           <w:lang w:eastAsia="ja-JP"/>
         </w:rPr>
+        <w:lastRenderedPageBreak/>
         <w:t>Example</w:t>
       </w:r>
       <w:proofErr w:type="spellEnd"/>
@@ -2080,6 +2076,7 @@
       </w:pPr>
       <w:proofErr w:type="spellStart"/>
       <w:r>
+        <w:lastRenderedPageBreak/>
         <w:t>Chandrasena</w:t>
       </w:r>
       <w:proofErr w:type="spellEnd"/>
@@ -2124,7 +2121,6 @@
         <w:rPr>
           <w:rFonts w:eastAsiaTheme="minorEastAsia"/>
         </w:rPr>
-        <w:lastRenderedPageBreak/>
         <w:t>Authors</w:t>
       </w:r>
     </w:p>
@@ -5609,7 +5605,7 @@
 </file>
 
 <file path=customXml/itemProps1.xml><?xml version="1.0" encoding="utf-8"?>
-<ds:datastoreItem xmlns:ds="http://schemas.openxmlformats.org/officeDocument/2006/customXml" ds:itemID="{67BE519B-5A98-4C1B-B606-576011293F9A}">
+<ds:datastoreItem xmlns:ds="http://schemas.openxmlformats.org/officeDocument/2006/customXml" ds:itemID="{A839B942-32B2-4241-8BB2-87F7475DECE5}">
   <ds:schemaRefs>
     <ds:schemaRef ds:uri="http://schemas.openxmlformats.org/officeDocument/2006/bibliography"/>
   </ds:schemaRefs>

</xml_diff>

<commit_message>
Added and updated some more paragraphs to the paper.
</commit_message>
<xml_diff>
--- a/Assets/Documents/Paper_FarmersFable.docx
+++ b/Assets/Documents/Paper_FarmersFable.docx
@@ -7,18 +7,41 @@
         <w:pStyle w:val="0papertitle"/>
       </w:pPr>
       <w:r>
-        <w:t xml:space="preserve">Paper Formatting for </w:t>
-      </w:r>
-      <w:r>
-        <w:t>online-journals.org</w:t>
-      </w:r>
+        <w:t xml:space="preserve">The </w:t>
+      </w:r>
+      <w:r>
+        <w:t xml:space="preserve">New Rising of the </w:t>
+      </w:r>
+      <w:proofErr w:type="spellStart"/>
+      <w:r>
+        <w:t>Ylsung</w:t>
+      </w:r>
+      <w:proofErr w:type="spellEnd"/>
     </w:p>
     <w:p>
       <w:pPr>
         <w:pStyle w:val="0papersubtitle"/>
       </w:pPr>
       <w:r>
-        <w:t>Things You Need to Know for the Preparation of Your Paper for One of Our Journals</w:t>
+        <w:t>A Business Simulation Game constructed around the Farme</w:t>
+      </w:r>
+      <w:r>
+        <w:t>r</w:t>
+      </w:r>
+      <w:r>
+        <w:t xml:space="preserve">s Fable to teach </w:t>
+      </w:r>
+      <w:r>
+        <w:t>B</w:t>
+      </w:r>
+      <w:r>
+        <w:t xml:space="preserve">usiness </w:t>
+      </w:r>
+      <w:r>
+        <w:t>C</w:t>
+      </w:r>
+      <w:r>
+        <w:t>oncepts</w:t>
       </w:r>
     </w:p>
     <w:p>
@@ -36,8 +59,13 @@
         <w:pStyle w:val="0author"/>
       </w:pPr>
       <w:r>
-        <w:t>Sebastian Schreiter</w:t>
-      </w:r>
+        <w:t xml:space="preserve">Sebastian </w:t>
+      </w:r>
+      <w:proofErr w:type="spellStart"/>
+      <w:r>
+        <w:t>Schreiter</w:t>
+      </w:r>
+      <w:proofErr w:type="spellEnd"/>
       <w:r>
         <w:rPr>
           <w:rFonts w:ascii="AS" w:eastAsia="SimSun" w:hAnsi="AS" w:cs="AS"/>
@@ -212,7 +240,55 @@
         <w:t>Abstract—</w:t>
       </w:r>
       <w:r>
-        <w:t xml:space="preserve">This document gives you an overview about how to prepare your article for publication in one of the scholarly online journals that are published at </w:t>
+        <w:t xml:space="preserve">With </w:t>
+      </w:r>
+      <w:r>
+        <w:rPr>
+          <w:i/>
+          <w:iCs/>
+        </w:rPr>
+        <w:t xml:space="preserve">The </w:t>
+      </w:r>
+      <w:r>
+        <w:rPr>
+          <w:i/>
+          <w:iCs/>
+        </w:rPr>
+        <w:t xml:space="preserve">New Rising of the </w:t>
+      </w:r>
+      <w:proofErr w:type="spellStart"/>
+      <w:r>
+        <w:rPr>
+          <w:i/>
+          <w:iCs/>
+        </w:rPr>
+        <w:t>Ylsung</w:t>
+      </w:r>
+      <w:proofErr w:type="spellEnd"/>
+      <w:r>
+        <w:t xml:space="preserve"> a Business Simulation Game was developed by students of the Technical University of Munich. The concept is based on Marc </w:t>
+      </w:r>
+      <w:proofErr w:type="spellStart"/>
+      <w:r>
+        <w:t>Elsberg’s</w:t>
+      </w:r>
+      <w:proofErr w:type="spellEnd"/>
+      <w:r>
+        <w:t xml:space="preserve"> farmers fable and findings of the London Mathematical Laboratory. The philosophy of sharing vs. not-sharing is discussed.</w:t>
+      </w:r>
+      <w:r>
+        <w:t xml:space="preserve"> </w:t>
+      </w:r>
+    </w:p>
+    <w:p>
+      <w:pPr>
+        <w:pStyle w:val="0abstract"/>
+        <w:rPr>
+          <w:color w:val="FF0000"/>
+        </w:rPr>
+      </w:pPr>
+      <w:r>
+        <w:t xml:space="preserve">document gives you an overview about how to prepare your article for publication in one of the scholarly online journals that are published at </w:t>
       </w:r>
       <w:hyperlink r:id="rId10" w:history="1">
         <w:r>
@@ -251,130 +327,103 @@
     </w:p>
     <w:p>
       <w:pPr>
-        <w:pStyle w:val="0keywords"/>
-      </w:pPr>
-      <w:r>
-        <w:rPr>
-          <w:b/>
-        </w:rPr>
-        <w:t>Keyw</w:t>
-      </w:r>
-      <w:r>
-        <w:rPr>
-          <w:b/>
-        </w:rPr>
-        <w:t>ords—</w:t>
-      </w:r>
-      <w:r>
-        <w:t xml:space="preserve">business simulation, game, farmers fable, economy, C#, Python </w:t>
-      </w:r>
-    </w:p>
-    <w:p>
-      <w:pPr>
-        <w:pStyle w:val="0heading1"/>
-        <w:numPr>
-          <w:ilvl w:val="0"/>
-          <w:numId w:val="2"/>
-        </w:numPr>
-      </w:pPr>
-      <w:r>
-        <w:t>How to work with this template</w:t>
-      </w:r>
-    </w:p>
-    <w:p>
-      <w:pPr>
-        <w:pStyle w:val="0heading2"/>
-        <w:numPr>
-          <w:ilvl w:val="1"/>
-          <w:numId w:val="2"/>
-        </w:numPr>
-      </w:pPr>
-      <w:r>
-        <w:t>Applying the styles to an existing paper</w:t>
-      </w:r>
-    </w:p>
-    <w:p>
-      <w:r>
-        <w:t>Open the document you would like to format and import the styles. How this works depends very much on the version of MS WORD that you use. The styles’ names to be used for online-journals.org are preceded by a “0_” which makes them appear first in the styles list and therefore easier to be found.</w:t>
-      </w:r>
-    </w:p>
-    <w:p>
-      <w:r>
-        <w:lastRenderedPageBreak/>
-        <w:t>Now just place the cursor in the paragraph you would like to format and click on the corresponding style in the styles window (or ribbon).</w:t>
-      </w:r>
-    </w:p>
-    <w:p>
-      <w:pPr>
-        <w:pStyle w:val="0heading2"/>
-      </w:pPr>
-      <w:r>
-        <w:t>Writing a new document with this template</w:t>
-      </w:r>
-    </w:p>
-    <w:p>
-      <w:r>
-        <w:t>You may also simply delete all the text in this document, paste yours and format it with the styles.</w:t>
-      </w:r>
-    </w:p>
-    <w:p>
-      <w:pPr>
-        <w:pStyle w:val="0heading1"/>
-      </w:pPr>
-      <w:r>
-        <w:t>A Simulation</w:t>
-      </w:r>
-    </w:p>
-    <w:p>
-      <w:r>
-        <w:t xml:space="preserve">Simulations reproduce processes or systems in various application fields. These simulations may analyze possible issues within the system, without putting anyone or anything at risk. </w:t>
-      </w:r>
-    </w:p>
-    <w:p>
-      <w:pPr>
-        <w:pStyle w:val="0heading2"/>
-      </w:pPr>
-      <w:r>
-        <w:t>Defining a business simulation</w:t>
-      </w:r>
-    </w:p>
-    <w:p>
-      <w:r>
-        <w:t xml:space="preserve">Not only because of lower risk, simulations are very common in a business setting. Working every day in this business world, it is important to understand the main issue similarly as everybody else on the team. Regarding this setting, the simulations not only align people on the same strategy, they also improve the sense for the business idea. A business simulation facilitates a faster growing of the learning curve, by creating an immersive feeling and with no risk of damaging a working system. It allows to gain an overview of the project, while depicting bottlenecks and raising questions for improvement of the overall product. In comparison to just reading about a system or a process, the user is able to engage themselves and receive some hands-on experience. For instance, the business simulation of the farmers fable, helps the user identify and understand the ground principle a lot quicker than reading the whole story behind the phenomenon. In the following </w:t>
-      </w:r>
-      <w:r>
-        <w:t xml:space="preserve">we will have a closer look onto the farmers fable as a Business Simulation Game. </w:t>
-      </w:r>
-    </w:p>
-    <w:p>
-      <w:pPr>
-        <w:pStyle w:val="0heading2"/>
-      </w:pPr>
-      <w:r>
-        <w:t>Converting the business simulation into a game</w:t>
-      </w:r>
-    </w:p>
-    <w:p>
-      <w:r>
-        <w:t xml:space="preserve">Moreover a </w:t>
-      </w:r>
-      <w:r>
-        <w:t xml:space="preserve">Business Simulation will try to create a feeling of immersion, nevertheless this feeling is created more strongly by the use of games. </w:t>
-      </w:r>
-      <w:r>
-        <w:t>Furthermore taking a closer look onto our target group, juveniles between the age of 14 to 20, it is of high importance to create a simulation easy understandable, but also enjoyable.</w:t>
-      </w:r>
-      <w:r>
-        <w:t xml:space="preserve"> Games in general are very multifaceted. Some are created for the simple pleasure of joy, others are created more seriously to support people in learning, to help detect issues and how to solve them, to train certain brain activities and so on.</w:t>
-      </w:r>
-      <w:r>
-        <w:t xml:space="preserve"> </w:t>
-      </w:r>
-      <w:r>
-        <w:t xml:space="preserve">Games, in particular Serious Games and Business Simulation Games, are able to create a link between entertainment and work. </w:t>
-      </w:r>
+        <w:pStyle w:val="0abstract"/>
+      </w:pPr>
       <w:bookmarkStart w:id="0" w:name="_GoBack"/>
       <w:bookmarkEnd w:id="0"/>
+    </w:p>
+    <w:p>
+      <w:pPr>
+        <w:pStyle w:val="0keywords"/>
+      </w:pPr>
+      <w:r>
+        <w:rPr>
+          <w:b/>
+        </w:rPr>
+        <w:t>Keyw</w:t>
+      </w:r>
+      <w:r>
+        <w:rPr>
+          <w:b/>
+        </w:rPr>
+        <w:t>ords—</w:t>
+      </w:r>
+      <w:r>
+        <w:t>business simulation, game, farmers fable, economy, C#, Python</w:t>
+      </w:r>
+      <w:r>
+        <w:t>,</w:t>
+      </w:r>
+      <w:r>
+        <w:t xml:space="preserve"> </w:t>
+      </w:r>
+      <w:r>
+        <w:t xml:space="preserve">Economy, E-Learning </w:t>
+      </w:r>
+      <w:r>
+        <w:t xml:space="preserve"> </w:t>
+      </w:r>
+    </w:p>
+    <w:p>
+      <w:pPr>
+        <w:pStyle w:val="0heading1"/>
+      </w:pPr>
+      <w:r>
+        <w:lastRenderedPageBreak/>
+        <w:t xml:space="preserve">A Simulation </w:t>
+      </w:r>
+      <w:r>
+        <w:tab/>
+      </w:r>
+    </w:p>
+    <w:p>
+      <w:r>
+        <w:t xml:space="preserve">Simulations reproduce processes or systems in various application fields. These simulations may analyze possible issues within the system, without putting anyone or anything at risk. </w:t>
+      </w:r>
+    </w:p>
+    <w:p>
+      <w:pPr>
+        <w:pStyle w:val="0heading2"/>
+      </w:pPr>
+      <w:r>
+        <w:t>Defining a business simulation</w:t>
+      </w:r>
+    </w:p>
+    <w:p>
+      <w:r>
+        <w:t xml:space="preserve">Not only because of lower risk, simulations are very common in a business setting. Working every day in this business world, it is important to understand the main issue similarly as everybody else on the team. Regarding this setting, the simulations not only align people on the same strategy, they also improve the sense for the business idea. A business simulation facilitates a faster growing of the learning curve, by creating an immersive feeling and with no risk of damaging a working system. It allows to gain an overview of the project, while depicting bottlenecks and raising questions for improvement of the overall product. In comparison to just reading about a system or a process, the user is able to engage themselves and receive some hands-on experience. For instance, the business simulation of the farmers fable, helps the user identify and understand the ground principle a lot quicker than reading the whole story behind the phenomenon. In the following </w:t>
+      </w:r>
+      <w:r>
+        <w:t xml:space="preserve">we will have a closer look onto the farmers fable as a Business Simulation Game. </w:t>
+      </w:r>
+    </w:p>
+    <w:p>
+      <w:pPr>
+        <w:pStyle w:val="0heading2"/>
+      </w:pPr>
+      <w:r>
+        <w:t>Converting the business simulation into a game</w:t>
+      </w:r>
+    </w:p>
+    <w:p>
+      <w:r>
+        <w:t xml:space="preserve">Moreover a </w:t>
+      </w:r>
+      <w:r>
+        <w:t xml:space="preserve">Business Simulation will try to create a feeling of immersion, nevertheless this feeling is created more strongly by the use of games. </w:t>
+      </w:r>
+      <w:r>
+        <w:t>Furthermore taking a closer look onto our target group, juveniles between the age of 14 to 20, it is of high importance to create a simulation easy understandable, but also enjoyable.</w:t>
+      </w:r>
+      <w:r>
+        <w:t xml:space="preserve"> Games in general are very multifaceted. Some are created for the simple pleasure of joy, others are created more seriously to support people in learning, to help detect issues and how to solve them, to train certain brain activities and so on.</w:t>
+      </w:r>
+      <w:r>
+        <w:t xml:space="preserve"> </w:t>
+      </w:r>
+      <w:r>
+        <w:t xml:space="preserve">Games, in particular Serious Games and Business Simulation Games, are able to create a link between entertainment and work. </w:t>
+      </w:r>
       <w:r>
         <w:t xml:space="preserve">For these reason the Farmers Fable Business Simulation Game aims to be </w:t>
       </w:r>
@@ -396,16 +445,695 @@
         <w:pStyle w:val="0heading1"/>
       </w:pPr>
       <w:r>
+        <w:t>The Farmers Fable</w:t>
+      </w:r>
+    </w:p>
+    <w:p>
+      <w:r>
+        <w:t xml:space="preserve">The Farmers Fable is an economical concept woven into the story of Marc </w:t>
+      </w:r>
+      <w:proofErr w:type="spellStart"/>
+      <w:r>
+        <w:t>Elsberg’s</w:t>
+      </w:r>
+      <w:proofErr w:type="spellEnd"/>
+      <w:r>
+        <w:t xml:space="preserve"> book “</w:t>
+      </w:r>
+      <w:proofErr w:type="spellStart"/>
+      <w:r>
+        <w:t>Gier</w:t>
+      </w:r>
+      <w:proofErr w:type="spellEnd"/>
+      <w:r>
+        <w:t xml:space="preserve">”. In Marc’s story, four farmers have to decide whether they are going to cooperate and share the earnings of their farming, or whether they don’t want to cooperate and every farmer keeps their whole earnings. </w:t>
+      </w:r>
+    </w:p>
+    <w:p>
+      <w:pPr>
+        <w:pStyle w:val="0heading2"/>
+      </w:pPr>
+      <w:r>
         <w:lastRenderedPageBreak/>
-        <w:t>The Farmers Fable</w:t>
-      </w:r>
-    </w:p>
-    <w:p>
-      <w:r>
-        <w:t xml:space="preserve">Simulations reproduce processes or systems in various application fields. These simulations may analyze possible issues within the system, without putting anyone or anything at risk. </w:t>
-      </w:r>
-    </w:p>
-    <w:p/>
+        <w:t xml:space="preserve">The Motivation for developing a Business Simulation Game used for E-Learning </w:t>
+      </w:r>
+    </w:p>
+    <w:p>
+      <w:r>
+        <w:rPr>
+          <w:color w:val="000000"/>
+        </w:rPr>
+        <w:t xml:space="preserve">TODO  </w:t>
+      </w:r>
+      <w:hyperlink r:id="rId11" w:history="1">
+        <w:r>
+          <w:rPr>
+            <w:rStyle w:val="Hyperlink"/>
+          </w:rPr>
+          <w:t>https://www.intechopen.com/books/e-learning-instructional-design-organizational-strategy-and-management/challenges-of-business-simulation-games-a-new-approach-of-teaching-business</w:t>
+        </w:r>
+      </w:hyperlink>
+      <w:r>
+        <w:rPr>
+          <w:color w:val="000000"/>
+        </w:rPr>
+        <w:t xml:space="preserve"> </w:t>
+      </w:r>
+    </w:p>
+    <w:p>
+      <w:pPr>
+        <w:pStyle w:val="0heading2"/>
+      </w:pPr>
+      <w:r>
+        <w:t xml:space="preserve">The Advantages of Cooperating vs. Not Cooperating </w:t>
+      </w:r>
+    </w:p>
+    <w:p>
+      <w:pPr>
+        <w:rPr>
+          <w:color w:val="000000"/>
+        </w:rPr>
+      </w:pPr>
+      <w:r>
+        <w:rPr>
+          <w:color w:val="000000"/>
+        </w:rPr>
+        <w:t xml:space="preserve">It is important to consider that the farmers fable takes up a span of several years. If one would only take one or two years into account, they might not discover any significant advantages either way. In the author’s book, the reader is confronted with four farmers, Ann, Carl, Bill and Dana. Ann and Carl are sharing the same weather and grow conditions for their crops on the west side, as well do Dana and Bill on the east side. The conditions on the west and east side are almost never the same. </w:t>
+      </w:r>
+    </w:p>
+    <w:p>
+      <w:pPr>
+        <w:rPr>
+          <w:color w:val="000000"/>
+        </w:rPr>
+      </w:pPr>
+      <w:r>
+        <w:rPr>
+          <w:color w:val="000000"/>
+        </w:rPr>
+        <w:t xml:space="preserve">Ann and Bill decide to not cooperate, but rather work on their own. Each and every year they will make a win or a loss and have to deal with it on their own. </w:t>
+      </w:r>
+      <w:r>
+        <w:rPr>
+          <w:color w:val="000000"/>
+        </w:rPr>
+        <w:t>If, for instance, in a couple of consecutive years the weather conditions for Bill are always really badly, he will make very little to almost none earnings at all.</w:t>
+      </w:r>
+      <w:r>
+        <w:rPr>
+          <w:color w:val="000000"/>
+        </w:rPr>
+        <w:t xml:space="preserve"> If the weather conditions change after some time and he still has enough crops to farm, he can build up his work again and make significant earnings.</w:t>
+      </w:r>
+      <w:r>
+        <w:rPr>
+          <w:color w:val="000000"/>
+        </w:rPr>
+        <w:t xml:space="preserve"> Ann on the west side of the country has in contrary, excellent weather conditions in the first years, but terrible ones after a couple of years. She might lose everything she worked for. </w:t>
+      </w:r>
+    </w:p>
+    <w:p>
+      <w:pPr>
+        <w:rPr>
+          <w:color w:val="000000"/>
+        </w:rPr>
+      </w:pPr>
+      <w:r>
+        <w:rPr>
+          <w:color w:val="000000"/>
+        </w:rPr>
+        <w:t>On the other hand, Carl and Dana cooperate.</w:t>
+      </w:r>
+      <w:r>
+        <w:rPr>
+          <w:color w:val="000000"/>
+        </w:rPr>
+        <w:t xml:space="preserve"> Let’s say Carl, who farms on the same side as Ann, has huge earnings in the first years and Dana, farming on the same side as Bill, makes deficits with her farming, because of bad weather conditions. At the end of the day, they will come together and share all of their earnings. Hence, everybody can start with an equal amount of crops in the consecutive year. By continuing the process of sharing, the risk of loosing everything is reduced </w:t>
+      </w:r>
+      <w:r>
+        <w:rPr>
+          <w:color w:val="000000"/>
+        </w:rPr>
+        <w:t>drastically</w:t>
+      </w:r>
+      <w:r>
+        <w:rPr>
+          <w:color w:val="000000"/>
+        </w:rPr>
+        <w:t>. Even though Dana did not make any huge earnings by herself, she still had Carl to help her out and vice versa.</w:t>
+      </w:r>
+    </w:p>
+    <w:p>
+      <w:pPr>
+        <w:rPr>
+          <w:color w:val="000000"/>
+        </w:rPr>
+      </w:pPr>
+      <w:r>
+        <w:rPr>
+          <w:color w:val="000000"/>
+        </w:rPr>
+        <w:t xml:space="preserve">The advantage of cooperating lies in this concept of not risking everything you own. You always have somebody to rely on if the times are not suitable. Even though you might have to give away a lot of your earnings, over time the profit will be larger at the end. Whereas if you never share, you might make high profits for a couple of years, but if anything bad happens, you are at stake to lose everything you worked so hard for. </w:t>
+      </w:r>
+    </w:p>
+    <w:p>
+      <w:r>
+        <w:rPr>
+          <w:color w:val="000000"/>
+        </w:rPr>
+        <w:t>For a more detailed version of the farmers fable, please consider reading the book “</w:t>
+      </w:r>
+      <w:proofErr w:type="spellStart"/>
+      <w:r>
+        <w:rPr>
+          <w:color w:val="000000"/>
+        </w:rPr>
+        <w:t>Gier</w:t>
+      </w:r>
+      <w:proofErr w:type="spellEnd"/>
+      <w:r>
+        <w:rPr>
+          <w:color w:val="000000"/>
+        </w:rPr>
+        <w:t xml:space="preserve">” of Marc </w:t>
+      </w:r>
+      <w:proofErr w:type="spellStart"/>
+      <w:r>
+        <w:rPr>
+          <w:color w:val="000000"/>
+        </w:rPr>
+        <w:t>Elsberg</w:t>
+      </w:r>
+      <w:proofErr w:type="spellEnd"/>
+      <w:r>
+        <w:rPr>
+          <w:color w:val="000000"/>
+        </w:rPr>
+        <w:t xml:space="preserve">. </w:t>
+      </w:r>
+    </w:p>
+    <w:p>
+      <w:pPr>
+        <w:pStyle w:val="0heading1"/>
+        <w:rPr>
+          <w:i/>
+          <w:iCs/>
+        </w:rPr>
+      </w:pPr>
+      <w:r>
+        <w:rPr>
+          <w:i/>
+          <w:iCs/>
+        </w:rPr>
+        <w:t xml:space="preserve">The </w:t>
+      </w:r>
+      <w:r>
+        <w:rPr>
+          <w:i/>
+          <w:iCs/>
+        </w:rPr>
+        <w:t xml:space="preserve">New Rising of the </w:t>
+      </w:r>
+      <w:proofErr w:type="spellStart"/>
+      <w:r>
+        <w:rPr>
+          <w:i/>
+          <w:iCs/>
+        </w:rPr>
+        <w:t>Ylsung</w:t>
+      </w:r>
+      <w:proofErr w:type="spellEnd"/>
+      <w:r>
+        <w:rPr>
+          <w:i/>
+          <w:iCs/>
+        </w:rPr>
+        <w:t xml:space="preserve"> </w:t>
+      </w:r>
+    </w:p>
+    <w:p>
+      <w:pPr>
+        <w:rPr>
+          <w:color w:val="000000"/>
+        </w:rPr>
+      </w:pPr>
+      <w:r>
+        <w:rPr>
+          <w:i/>
+          <w:iCs/>
+          <w:color w:val="000000"/>
+        </w:rPr>
+        <w:t>The</w:t>
+      </w:r>
+      <w:r>
+        <w:rPr>
+          <w:color w:val="000000"/>
+        </w:rPr>
+        <w:t xml:space="preserve"> </w:t>
+      </w:r>
+      <w:r>
+        <w:rPr>
+          <w:i/>
+          <w:iCs/>
+          <w:color w:val="000000"/>
+        </w:rPr>
+        <w:t xml:space="preserve">New Rising of the </w:t>
+      </w:r>
+      <w:proofErr w:type="spellStart"/>
+      <w:r>
+        <w:rPr>
+          <w:i/>
+          <w:iCs/>
+          <w:color w:val="000000"/>
+        </w:rPr>
+        <w:t>Ylsung</w:t>
+      </w:r>
+      <w:proofErr w:type="spellEnd"/>
+      <w:r>
+        <w:rPr>
+          <w:color w:val="000000"/>
+        </w:rPr>
+        <w:t xml:space="preserve"> is a Business Simulation Game with the target group of teenagers, currently visiting middle and high schools. For our purposes we constructed a single player game, containing a lot of information about the economical phenomenon of the farmers fable. With this context, </w:t>
+      </w:r>
+      <w:r>
+        <w:rPr>
+          <w:i/>
+          <w:iCs/>
+          <w:color w:val="000000"/>
+        </w:rPr>
+        <w:t>T</w:t>
+      </w:r>
+      <w:r>
+        <w:rPr>
+          <w:i/>
+          <w:iCs/>
+          <w:color w:val="000000"/>
+        </w:rPr>
+        <w:t>he</w:t>
+      </w:r>
+      <w:r>
+        <w:rPr>
+          <w:color w:val="000000"/>
+        </w:rPr>
+        <w:t xml:space="preserve"> </w:t>
+      </w:r>
+      <w:r>
+        <w:rPr>
+          <w:i/>
+          <w:iCs/>
+          <w:color w:val="000000"/>
+        </w:rPr>
+        <w:t xml:space="preserve">New Rising of the </w:t>
+      </w:r>
+      <w:proofErr w:type="spellStart"/>
+      <w:r>
+        <w:rPr>
+          <w:i/>
+          <w:iCs/>
+          <w:color w:val="000000"/>
+        </w:rPr>
+        <w:t>Ylsung</w:t>
+      </w:r>
+      <w:proofErr w:type="spellEnd"/>
+      <w:r>
+        <w:rPr>
+          <w:color w:val="000000"/>
+        </w:rPr>
+        <w:t xml:space="preserve"> can be used for E-Learning purposes in schools. </w:t>
+      </w:r>
+    </w:p>
+    <w:p>
+      <w:pPr>
+        <w:rPr>
+          <w:color w:val="000000"/>
+        </w:rPr>
+      </w:pPr>
+      <w:r>
+        <w:rPr>
+          <w:color w:val="000000"/>
+        </w:rPr>
+        <w:lastRenderedPageBreak/>
+        <w:t xml:space="preserve">Instead of copying the story of Marc </w:t>
+      </w:r>
+      <w:proofErr w:type="spellStart"/>
+      <w:r>
+        <w:rPr>
+          <w:color w:val="000000"/>
+        </w:rPr>
+        <w:t>Elsberg</w:t>
+      </w:r>
+      <w:proofErr w:type="spellEnd"/>
+      <w:r>
+        <w:rPr>
+          <w:color w:val="000000"/>
+        </w:rPr>
+        <w:t xml:space="preserve"> and just forming the farmers fable into a Business Simulation</w:t>
+      </w:r>
+      <w:r>
+        <w:rPr>
+          <w:color w:val="000000"/>
+        </w:rPr>
+        <w:t xml:space="preserve"> </w:t>
+      </w:r>
+      <w:r>
+        <w:rPr>
+          <w:color w:val="000000"/>
+        </w:rPr>
+        <w:t>G</w:t>
+      </w:r>
+      <w:r>
+        <w:rPr>
+          <w:color w:val="000000"/>
+        </w:rPr>
+        <w:t>ame</w:t>
+      </w:r>
+      <w:r>
+        <w:rPr>
+          <w:color w:val="000000"/>
+        </w:rPr>
+        <w:t>, our group decided to develop a new story line which will be explained in the following.</w:t>
+      </w:r>
+      <w:r>
+        <w:rPr>
+          <w:color w:val="000000"/>
+        </w:rPr>
+        <w:t xml:space="preserve"> </w:t>
+      </w:r>
+    </w:p>
+    <w:p>
+      <w:pPr>
+        <w:pStyle w:val="0heading2"/>
+      </w:pPr>
+      <w:r>
+        <w:t xml:space="preserve">The Background Story to the Business Simulation Game </w:t>
+      </w:r>
+    </w:p>
+    <w:p>
+      <w:r>
+        <w:rPr>
+          <w:color w:val="000000"/>
+        </w:rPr>
+        <w:t>The Business Simulation</w:t>
+      </w:r>
+      <w:r>
+        <w:rPr>
+          <w:color w:val="000000"/>
+        </w:rPr>
+        <w:t xml:space="preserve"> </w:t>
+      </w:r>
+      <w:r>
+        <w:rPr>
+          <w:color w:val="000000"/>
+        </w:rPr>
+        <w:t>G</w:t>
+      </w:r>
+      <w:r>
+        <w:rPr>
+          <w:color w:val="000000"/>
+        </w:rPr>
+        <w:t xml:space="preserve">ame centers around a group of young adults that have to learn to survive in a medieval technological </w:t>
+      </w:r>
+      <w:r>
+        <w:rPr>
+          <w:color w:val="000000"/>
+        </w:rPr>
+        <w:t>post-apocalyptic</w:t>
+      </w:r>
+      <w:r>
+        <w:rPr>
+          <w:color w:val="000000"/>
+        </w:rPr>
+        <w:t xml:space="preserve"> world. Their homeland got destroyed by a volcano eruption</w:t>
+      </w:r>
+      <w:r>
+        <w:rPr>
+          <w:color w:val="000000"/>
+        </w:rPr>
+        <w:t>,</w:t>
+      </w:r>
+      <w:r>
+        <w:rPr>
+          <w:color w:val="000000"/>
+        </w:rPr>
+        <w:t xml:space="preserve"> but due to </w:t>
+      </w:r>
+      <w:r>
+        <w:rPr>
+          <w:color w:val="000000"/>
+        </w:rPr>
+        <w:t>fortuitously</w:t>
+      </w:r>
+      <w:r>
+        <w:rPr>
+          <w:color w:val="000000"/>
+        </w:rPr>
+        <w:t xml:space="preserve"> circumstances they </w:t>
+      </w:r>
+      <w:r>
+        <w:rPr>
+          <w:color w:val="000000"/>
+        </w:rPr>
+        <w:t>survived the catastrophe</w:t>
+      </w:r>
+      <w:r>
+        <w:rPr>
+          <w:color w:val="000000"/>
+        </w:rPr>
+        <w:t>. Th</w:t>
+      </w:r>
+      <w:r>
+        <w:rPr>
+          <w:color w:val="000000"/>
+        </w:rPr>
+        <w:t>ese young adults are travelling to an island far away, since everything they currently own is a ship in the harbor that was not destroyed by the volcano.</w:t>
+      </w:r>
+      <w:r>
+        <w:rPr>
+          <w:color w:val="000000"/>
+        </w:rPr>
+        <w:t xml:space="preserve"> </w:t>
+      </w:r>
+      <w:r>
+        <w:rPr>
+          <w:color w:val="000000"/>
+        </w:rPr>
+        <w:t>Arriving at the island, the group</w:t>
+      </w:r>
+      <w:r>
+        <w:rPr>
+          <w:color w:val="000000"/>
+        </w:rPr>
+        <w:t xml:space="preserve"> ha</w:t>
+      </w:r>
+      <w:r>
+        <w:rPr>
+          <w:color w:val="000000"/>
+        </w:rPr>
+        <w:t>s</w:t>
+      </w:r>
+      <w:r>
+        <w:rPr>
+          <w:color w:val="000000"/>
+        </w:rPr>
+        <w:t xml:space="preserve"> to build up a new stable society sustained by farming</w:t>
+      </w:r>
+      <w:r>
+        <w:rPr>
+          <w:color w:val="000000"/>
+        </w:rPr>
+        <w:t>.</w:t>
+      </w:r>
+      <w:r>
+        <w:rPr>
+          <w:color w:val="000000"/>
+        </w:rPr>
+        <w:t xml:space="preserve"> </w:t>
+      </w:r>
+      <w:r>
+        <w:rPr>
+          <w:color w:val="000000"/>
+        </w:rPr>
+        <w:t>E</w:t>
+      </w:r>
+      <w:r>
+        <w:rPr>
+          <w:color w:val="000000"/>
+        </w:rPr>
+        <w:t>veryone of this collective has to decide if they want to manage themselves or work together in a group to share the drawback of risks but as well the positive outcome of good harvests.</w:t>
+      </w:r>
+    </w:p>
+    <w:p>
+      <w:r>
+        <w:t xml:space="preserve">To read the whole story of </w:t>
+      </w:r>
+      <w:r>
+        <w:rPr>
+          <w:i/>
+          <w:iCs/>
+        </w:rPr>
+        <w:t>T</w:t>
+      </w:r>
+      <w:r>
+        <w:rPr>
+          <w:i/>
+          <w:iCs/>
+        </w:rPr>
+        <w:t>he</w:t>
+      </w:r>
+      <w:r>
+        <w:t xml:space="preserve"> </w:t>
+      </w:r>
+      <w:r>
+        <w:rPr>
+          <w:i/>
+          <w:iCs/>
+        </w:rPr>
+        <w:t xml:space="preserve">New Rising of the </w:t>
+      </w:r>
+      <w:proofErr w:type="spellStart"/>
+      <w:r>
+        <w:rPr>
+          <w:i/>
+          <w:iCs/>
+        </w:rPr>
+        <w:t>Ylsung</w:t>
+      </w:r>
+      <w:proofErr w:type="spellEnd"/>
+      <w:r>
+        <w:t xml:space="preserve"> please have a look at the attachment. </w:t>
+      </w:r>
+    </w:p>
+    <w:p>
+      <w:pPr>
+        <w:pStyle w:val="0heading2"/>
+      </w:pPr>
+      <w:r>
+        <w:t xml:space="preserve">The Business Simulation Game </w:t>
+      </w:r>
+      <w:r>
+        <w:t xml:space="preserve">– A Walk-through </w:t>
+      </w:r>
+    </w:p>
+    <w:p>
+      <w:pPr>
+        <w:rPr>
+          <w:color w:val="000000"/>
+        </w:rPr>
+      </w:pPr>
+      <w:r>
+        <w:rPr>
+          <w:color w:val="000000"/>
+        </w:rPr>
+        <w:t xml:space="preserve">The </w:t>
+      </w:r>
+      <w:r>
+        <w:rPr>
+          <w:color w:val="000000"/>
+        </w:rPr>
+        <w:t xml:space="preserve">following will depict a walk-through of our Business Simulation Game. </w:t>
+      </w:r>
+    </w:p>
+    <w:p>
+      <w:pPr>
+        <w:rPr>
+          <w:color w:val="000000"/>
+        </w:rPr>
+      </w:pPr>
+      <w:r>
+        <w:rPr>
+          <w:color w:val="000000"/>
+        </w:rPr>
+        <w:t>TODO</w:t>
+      </w:r>
+    </w:p>
+    <w:p>
+      <w:pPr>
+        <w:pStyle w:val="0heading2"/>
+      </w:pPr>
+      <w:r>
+        <w:t>Defining the Technological Aspects</w:t>
+      </w:r>
+    </w:p>
+    <w:p>
+      <w:pPr>
+        <w:rPr>
+          <w:color w:val="000000"/>
+        </w:rPr>
+      </w:pPr>
+      <w:r>
+        <w:rPr>
+          <w:color w:val="000000"/>
+        </w:rPr>
+        <w:t xml:space="preserve">The </w:t>
+      </w:r>
+      <w:r>
+        <w:rPr>
+          <w:color w:val="000000"/>
+        </w:rPr>
+        <w:t xml:space="preserve">Business Simulation Game was developed in the Game Engine Unity with the Programming Language C#. To depict the graphs at the end of the Simulation, we integrated Code written in Python. </w:t>
+      </w:r>
+    </w:p>
+    <w:p>
+      <w:pPr>
+        <w:rPr>
+          <w:color w:val="000000"/>
+        </w:rPr>
+      </w:pPr>
+      <w:r>
+        <w:rPr>
+          <w:color w:val="000000"/>
+        </w:rPr>
+        <w:t>TODO</w:t>
+      </w:r>
+    </w:p>
+    <w:p>
+      <w:pPr>
+        <w:pStyle w:val="0heading2"/>
+      </w:pPr>
+      <w:r>
+        <w:t xml:space="preserve">The </w:t>
+      </w:r>
+      <w:r>
+        <w:t xml:space="preserve">Results of the </w:t>
+      </w:r>
+      <w:r>
+        <w:t xml:space="preserve">Business Simulation Game </w:t>
+      </w:r>
+    </w:p>
+    <w:p>
+      <w:pPr>
+        <w:rPr>
+          <w:color w:val="000000"/>
+        </w:rPr>
+      </w:pPr>
+      <w:r>
+        <w:rPr>
+          <w:color w:val="000000"/>
+        </w:rPr>
+        <w:t>TODO</w:t>
+      </w:r>
+    </w:p>
+    <w:p>
+      <w:pPr>
+        <w:pStyle w:val="0heading2"/>
+      </w:pPr>
+      <w:r>
+        <w:t xml:space="preserve">Integrating the Feedback of Play Testers </w:t>
+      </w:r>
+    </w:p>
+    <w:p>
+      <w:pPr>
+        <w:rPr>
+          <w:color w:val="000000"/>
+        </w:rPr>
+      </w:pPr>
+      <w:r>
+        <w:rPr>
+          <w:color w:val="000000"/>
+        </w:rPr>
+        <w:t>TODO</w:t>
+      </w:r>
+    </w:p>
     <w:p/>
     <w:p>
       <w:r>
@@ -469,6 +1197,7 @@
           <w:b w:val="0"/>
           <w:i/>
         </w:rPr>
+        <w:lastRenderedPageBreak/>
         <w:t xml:space="preserve">heading4 </w:t>
       </w:r>
       <w:r>
@@ -547,20 +1276,50 @@
       <w:r>
         <w:t xml:space="preserve"> may be inserted too; for this you have the styles </w:t>
       </w:r>
+      <w:proofErr w:type="spellStart"/>
       <w:r>
         <w:rPr>
           <w:i/>
         </w:rPr>
-        <w:t xml:space="preserve">numitem, bulletitem, </w:t>
+        <w:t>numitem</w:t>
+      </w:r>
+      <w:proofErr w:type="spellEnd"/>
+      <w:r>
+        <w:rPr>
+          <w:i/>
+        </w:rPr>
+        <w:t xml:space="preserve">, </w:t>
+      </w:r>
+      <w:proofErr w:type="spellStart"/>
+      <w:r>
+        <w:rPr>
+          <w:i/>
+        </w:rPr>
+        <w:t>bulletitem</w:t>
+      </w:r>
+      <w:proofErr w:type="spellEnd"/>
+      <w:r>
+        <w:rPr>
+          <w:i/>
+        </w:rPr>
+        <w:t xml:space="preserve">, </w:t>
       </w:r>
       <w:r>
         <w:t xml:space="preserve">and </w:t>
       </w:r>
+      <w:proofErr w:type="spellStart"/>
       <w:r>
         <w:rPr>
           <w:i/>
         </w:rPr>
-        <w:t xml:space="preserve">dashitem. </w:t>
+        <w:t>dashitem</w:t>
+      </w:r>
+      <w:proofErr w:type="spellEnd"/>
+      <w:r>
+        <w:rPr>
+          <w:i/>
+        </w:rPr>
+        <w:t xml:space="preserve">. </w:t>
       </w:r>
       <w:r>
         <w:t xml:space="preserve">Several list levels are available by using the </w:t>
@@ -616,8 +1375,13 @@
         </w:rPr>
         <w:t xml:space="preserve">Equations </w:t>
       </w:r>
-      <w:r>
-        <w:t>my be inserted</w:t>
+      <w:proofErr w:type="spellStart"/>
+      <w:r>
+        <w:t>my</w:t>
+      </w:r>
+      <w:proofErr w:type="spellEnd"/>
+      <w:r>
+        <w:t xml:space="preserve"> be inserted</w:t>
       </w:r>
       <w:r>
         <w:t>:</w:t>
@@ -922,11 +1686,19 @@
       <w:r>
         <w:t xml:space="preserve">to the figure, and </w:t>
       </w:r>
+      <w:proofErr w:type="spellStart"/>
       <w:r>
         <w:rPr>
           <w:i/>
         </w:rPr>
-        <w:t xml:space="preserve">figurecaption </w:t>
+        <w:t>figurecaption</w:t>
+      </w:r>
+      <w:proofErr w:type="spellEnd"/>
+      <w:r>
+        <w:rPr>
+          <w:i/>
+        </w:rPr>
+        <w:t xml:space="preserve"> </w:t>
       </w:r>
       <w:r>
         <w:t xml:space="preserve">to the figure caption </w:t>
@@ -947,7 +1719,6 @@
           <w:noProof/>
           <w:lang w:eastAsia="en-US"/>
         </w:rPr>
-        <w:lastRenderedPageBreak/>
         <w:drawing>
           <wp:inline distT="0" distB="0" distL="0" distR="0" wp14:anchorId="0714F89D" wp14:editId="56EC4FE7">
             <wp:extent cx="2810510" cy="490769"/>
@@ -964,7 +1735,7 @@
                     <pic:cNvPicPr/>
                   </pic:nvPicPr>
                   <pic:blipFill rotWithShape="1">
-                    <a:blip r:embed="rId11">
+                    <a:blip r:embed="rId12">
                       <a:extLst>
                         <a:ext uri="{28A0092B-C50C-407E-A947-70E740481C1C}">
                           <a14:useLocalDpi xmlns:a14="http://schemas.microsoft.com/office/drawing/2010/main" val="0"/>
@@ -987,7 +1758,7 @@
                     </a:ln>
                     <a:extLst>
                       <a:ext uri="{53640926-AAD7-44d8-BBD7-CCE9431645EC}">
-                        <a14:shadowObscured xmlns:a14="http://schemas.microsoft.com/office/drawing/2010/main" xmlns:w="http://schemas.openxmlformats.org/wordprocessingml/2006/main" xmlns:w10="urn:schemas-microsoft-com:office:word" xmlns:v="urn:schemas-microsoft-com:vml" xmlns:o="urn:schemas-microsoft-com:office:office" xmlns:mv="urn:schemas-microsoft-com:mac:vml" xmlns:mo="http://schemas.microsoft.com/office/mac/office/2008/main" xmlns=""/>
+                        <a14:shadowObscured xmlns="" xmlns:mo="http://schemas.microsoft.com/office/mac/office/2008/main" xmlns:mv="urn:schemas-microsoft-com:mac:vml" xmlns:o="urn:schemas-microsoft-com:office:office" xmlns:v="urn:schemas-microsoft-com:vml" xmlns:w10="urn:schemas-microsoft-com:office:word" xmlns:w="http://schemas.openxmlformats.org/wordprocessingml/2006/main" xmlns:a14="http://schemas.microsoft.com/office/drawing/2010/main"/>
                       </a:ext>
                     </a:extLst>
                   </pic:spPr>
@@ -1064,6 +1835,7 @@
         </w:rPr>
         <w:t xml:space="preserve">are formatted using the </w:t>
       </w:r>
+      <w:proofErr w:type="spellStart"/>
       <w:r>
         <w:rPr>
           <w:rFonts w:eastAsiaTheme="minorEastAsia"/>
@@ -1072,6 +1844,7 @@
         </w:rPr>
         <w:t>tablecaption</w:t>
       </w:r>
+      <w:proofErr w:type="spellEnd"/>
       <w:r>
         <w:rPr>
           <w:rFonts w:eastAsiaTheme="minorEastAsia"/>
@@ -1088,13 +1861,32 @@
           <w:lang w:eastAsia="ja-JP"/>
         </w:rPr>
       </w:pPr>
+      <w:proofErr w:type="spellStart"/>
       <w:r>
         <w:rPr>
           <w:rFonts w:eastAsiaTheme="minorEastAsia"/>
           <w:lang w:eastAsia="ja-JP"/>
         </w:rPr>
-        <w:t>Example table</w:t>
-      </w:r>
+        <w:lastRenderedPageBreak/>
+        <w:t>Example</w:t>
+      </w:r>
+      <w:proofErr w:type="spellEnd"/>
+      <w:r>
+        <w:rPr>
+          <w:rFonts w:eastAsiaTheme="minorEastAsia"/>
+          <w:lang w:eastAsia="ja-JP"/>
+        </w:rPr>
+        <w:t xml:space="preserve"> </w:t>
+      </w:r>
+      <w:proofErr w:type="spellStart"/>
+      <w:r>
+        <w:rPr>
+          <w:rFonts w:eastAsiaTheme="minorEastAsia"/>
+          <w:lang w:eastAsia="ja-JP"/>
+        </w:rPr>
+        <w:t>table</w:t>
+      </w:r>
+      <w:proofErr w:type="spellEnd"/>
     </w:p>
     <w:tbl>
       <w:tblPr>
@@ -1603,12 +2395,21 @@
         </w:rPr>
         <w:t xml:space="preserve"> is formatted by the </w:t>
       </w:r>
+      <w:proofErr w:type="spellStart"/>
       <w:r>
         <w:rPr>
           <w:rFonts w:eastAsiaTheme="minorEastAsia"/>
           <w:i/>
         </w:rPr>
-        <w:t xml:space="preserve">programcode </w:t>
+        <w:t>programcode</w:t>
+      </w:r>
+      <w:proofErr w:type="spellEnd"/>
+      <w:r>
+        <w:rPr>
+          <w:rFonts w:eastAsiaTheme="minorEastAsia"/>
+          <w:i/>
+        </w:rPr>
+        <w:t xml:space="preserve"> </w:t>
       </w:r>
       <w:r>
         <w:rPr>
@@ -1664,7 +2465,35 @@
           <w:rFonts w:eastAsiaTheme="minorEastAsia"/>
         </w:rPr>
         <w:tab/>
-        <w:t>&lt;first_name&gt;&lt;/first_name&gt;</w:t>
+        <w:t>&lt;</w:t>
+      </w:r>
+      <w:proofErr w:type="spellStart"/>
+      <w:r>
+        <w:rPr>
+          <w:rFonts w:eastAsiaTheme="minorEastAsia"/>
+        </w:rPr>
+        <w:t>first_name</w:t>
+      </w:r>
+      <w:proofErr w:type="spellEnd"/>
+      <w:r>
+        <w:rPr>
+          <w:rFonts w:eastAsiaTheme="minorEastAsia"/>
+        </w:rPr>
+        <w:t>&gt;&lt;/</w:t>
+      </w:r>
+      <w:proofErr w:type="spellStart"/>
+      <w:r>
+        <w:rPr>
+          <w:rFonts w:eastAsiaTheme="minorEastAsia"/>
+        </w:rPr>
+        <w:t>first_name</w:t>
+      </w:r>
+      <w:proofErr w:type="spellEnd"/>
+      <w:r>
+        <w:rPr>
+          <w:rFonts w:eastAsiaTheme="minorEastAsia"/>
+        </w:rPr>
+        <w:t>&gt;</w:t>
       </w:r>
     </w:p>
     <w:p>
@@ -1685,7 +2514,35 @@
           <w:rFonts w:eastAsiaTheme="minorEastAsia"/>
         </w:rPr>
         <w:tab/>
-        <w:t>&lt;middle_name&gt;&lt;/middle_name&gt;</w:t>
+        <w:t>&lt;</w:t>
+      </w:r>
+      <w:proofErr w:type="spellStart"/>
+      <w:r>
+        <w:rPr>
+          <w:rFonts w:eastAsiaTheme="minorEastAsia"/>
+        </w:rPr>
+        <w:t>middle_name</w:t>
+      </w:r>
+      <w:proofErr w:type="spellEnd"/>
+      <w:r>
+        <w:rPr>
+          <w:rFonts w:eastAsiaTheme="minorEastAsia"/>
+        </w:rPr>
+        <w:t>&gt;&lt;/</w:t>
+      </w:r>
+      <w:proofErr w:type="spellStart"/>
+      <w:r>
+        <w:rPr>
+          <w:rFonts w:eastAsiaTheme="minorEastAsia"/>
+        </w:rPr>
+        <w:t>middle_name</w:t>
+      </w:r>
+      <w:proofErr w:type="spellEnd"/>
+      <w:r>
+        <w:rPr>
+          <w:rFonts w:eastAsiaTheme="minorEastAsia"/>
+        </w:rPr>
+        <w:t>&gt;</w:t>
       </w:r>
     </w:p>
     <w:p>
@@ -1706,7 +2563,35 @@
           <w:rFonts w:eastAsiaTheme="minorEastAsia"/>
         </w:rPr>
         <w:tab/>
-        <w:t>&lt;last_name&gt;&lt;/last_name&gt;</w:t>
+        <w:t>&lt;</w:t>
+      </w:r>
+      <w:proofErr w:type="spellStart"/>
+      <w:r>
+        <w:rPr>
+          <w:rFonts w:eastAsiaTheme="minorEastAsia"/>
+        </w:rPr>
+        <w:t>last_name</w:t>
+      </w:r>
+      <w:proofErr w:type="spellEnd"/>
+      <w:r>
+        <w:rPr>
+          <w:rFonts w:eastAsiaTheme="minorEastAsia"/>
+        </w:rPr>
+        <w:t>&gt;&lt;/</w:t>
+      </w:r>
+      <w:proofErr w:type="spellStart"/>
+      <w:r>
+        <w:rPr>
+          <w:rFonts w:eastAsiaTheme="minorEastAsia"/>
+        </w:rPr>
+        <w:t>last_name</w:t>
+      </w:r>
+      <w:proofErr w:type="spellEnd"/>
+      <w:r>
+        <w:rPr>
+          <w:rFonts w:eastAsiaTheme="minorEastAsia"/>
+        </w:rPr>
+        <w:t>&gt;</w:t>
       </w:r>
     </w:p>
     <w:p>
@@ -1764,12 +2649,21 @@
         </w:rPr>
         <w:t xml:space="preserve">In your text, number citations consecutively in square brackets [1]. You may refer to them like “as stated in [3]” or “as stated in Ref. [3]. A list of all cited references is placed at the end of your document, that is, in a list that is formatted and numbered automatically by applying the </w:t>
       </w:r>
+      <w:proofErr w:type="spellStart"/>
       <w:r>
         <w:rPr>
           <w:rFonts w:eastAsiaTheme="minorEastAsia"/>
           <w:i/>
         </w:rPr>
-        <w:t xml:space="preserve">referenceitem </w:t>
+        <w:t>referenceitem</w:t>
+      </w:r>
+      <w:proofErr w:type="spellEnd"/>
+      <w:r>
+        <w:rPr>
+          <w:rFonts w:eastAsiaTheme="minorEastAsia"/>
+          <w:i/>
+        </w:rPr>
+        <w:t xml:space="preserve"> </w:t>
       </w:r>
       <w:r>
         <w:rPr>
@@ -1789,7 +2683,6 @@
         <w:rPr>
           <w:rFonts w:eastAsiaTheme="minorEastAsia"/>
         </w:rPr>
-        <w:lastRenderedPageBreak/>
         <w:t>Acknowledgment</w:t>
       </w:r>
     </w:p>
@@ -1868,6 +2761,7 @@
           <w:lang w:val="en-GB"/>
         </w:rPr>
       </w:pPr>
+      <w:proofErr w:type="spellStart"/>
       <w:r>
         <w:rPr>
           <w:lang w:val="en-GB"/>
@@ -1880,11 +2774,26 @@
         </w:rPr>
         <w:t>andrasena</w:t>
       </w:r>
+      <w:proofErr w:type="spellEnd"/>
       <w:r>
         <w:rPr>
           <w:lang w:val="en-GB"/>
         </w:rPr>
-        <w:t xml:space="preserve"> Premawardhena, N., ICT in the foreign language classroom in Sri Lanka: A journey through a decade. </w:t>
+        <w:t xml:space="preserve"> </w:t>
+      </w:r>
+      <w:proofErr w:type="spellStart"/>
+      <w:r>
+        <w:rPr>
+          <w:lang w:val="en-GB"/>
+        </w:rPr>
+        <w:t>Premawardhena</w:t>
+      </w:r>
+      <w:proofErr w:type="spellEnd"/>
+      <w:r>
+        <w:rPr>
+          <w:lang w:val="en-GB"/>
+        </w:rPr>
+        <w:t xml:space="preserve">, N., ICT in the foreign language classroom in Sri Lanka: A journey through a decade. </w:t>
       </w:r>
       <w:r>
         <w:t>10</w:t>
@@ -1905,15 +2814,37 @@
         <w:t xml:space="preserve">, </w:t>
       </w:r>
       <w:r>
-        <w:t>Torun, Poland.pp 223-224</w:t>
+        <w:t xml:space="preserve">Torun, </w:t>
+      </w:r>
+      <w:proofErr w:type="spellStart"/>
+      <w:r>
+        <w:t>Poland.pp</w:t>
+      </w:r>
+      <w:proofErr w:type="spellEnd"/>
+      <w:r>
+        <w:t xml:space="preserve"> 223-224</w:t>
       </w:r>
     </w:p>
     <w:p>
       <w:pPr>
         <w:pStyle w:val="0referenceitem"/>
       </w:pPr>
-      <w:r>
-        <w:t>Chandrasena. Premawardhena, N. (2012). Introducing Computer Aided Language Learning to Sri Lankan Schools: Challenges and Perspectives. 15</w:t>
+      <w:proofErr w:type="spellStart"/>
+      <w:r>
+        <w:lastRenderedPageBreak/>
+        <w:t>Chandrasena</w:t>
+      </w:r>
+      <w:proofErr w:type="spellEnd"/>
+      <w:r>
+        <w:t xml:space="preserve">. </w:t>
+      </w:r>
+      <w:proofErr w:type="spellStart"/>
+      <w:r>
+        <w:t>Premawardhena</w:t>
+      </w:r>
+      <w:proofErr w:type="spellEnd"/>
+      <w:r>
+        <w:t>, N. (2012). Introducing Computer Aided Language Learning to Sri Lankan Schools: Challenges and Perspectives. 15</w:t>
       </w:r>
       <w:r>
         <w:rPr>
@@ -1965,7 +2896,21 @@
         <w:rPr>
           <w:rFonts w:eastAsiaTheme="minorEastAsia"/>
         </w:rPr>
-        <w:t>In the authors below the paper title we will leave only the authors’ names and their main institutions (e.g. the University) – faculty, department, laboratory, address, postcode etc go here. You may also add a short bio statement.</w:t>
+        <w:t xml:space="preserve">In the authors below the paper title we will leave only the authors’ names and their main institutions (e.g. the University) – faculty, department, laboratory, address, postcode </w:t>
+      </w:r>
+      <w:proofErr w:type="spellStart"/>
+      <w:r>
+        <w:rPr>
+          <w:rFonts w:eastAsiaTheme="minorEastAsia"/>
+        </w:rPr>
+        <w:t>etc</w:t>
+      </w:r>
+      <w:proofErr w:type="spellEnd"/>
+      <w:r>
+        <w:rPr>
+          <w:rFonts w:eastAsiaTheme="minorEastAsia"/>
+        </w:rPr>
+        <w:t xml:space="preserve"> go here. You may also add a short bio statement.</w:t>
       </w:r>
     </w:p>
     <w:p>
@@ -1980,13 +2925,43 @@
           <w:rFonts w:eastAsiaTheme="minorEastAsia"/>
           <w:b/>
         </w:rPr>
-        <w:t xml:space="preserve">Sebastian Schreiter </w:t>
-      </w:r>
-      <w:r>
-        <w:rPr>
-          <w:rFonts w:eastAsiaTheme="minorEastAsia"/>
-        </w:rPr>
-        <w:t>is member of the International Association of Online Engineering (IAOE), Kirchengasse 10/200, 1070 Wien, Austria. He often works as Publication Chair for international conferences (ICL, REV, EDUCON, IMCL, ICBL) and is Art Director, Webmaster, and technical support for online-journals.org.</w:t>
+        <w:t xml:space="preserve">Sebastian </w:t>
+      </w:r>
+      <w:proofErr w:type="spellStart"/>
+      <w:r>
+        <w:rPr>
+          <w:rFonts w:eastAsiaTheme="minorEastAsia"/>
+          <w:b/>
+        </w:rPr>
+        <w:t>Schreiter</w:t>
+      </w:r>
+      <w:proofErr w:type="spellEnd"/>
+      <w:r>
+        <w:rPr>
+          <w:rFonts w:eastAsiaTheme="minorEastAsia"/>
+          <w:b/>
+        </w:rPr>
+        <w:t xml:space="preserve"> </w:t>
+      </w:r>
+      <w:r>
+        <w:rPr>
+          <w:rFonts w:eastAsiaTheme="minorEastAsia"/>
+        </w:rPr>
+        <w:t xml:space="preserve">is member of the International Association of Online Engineering (IAOE), </w:t>
+      </w:r>
+      <w:proofErr w:type="spellStart"/>
+      <w:r>
+        <w:rPr>
+          <w:rFonts w:eastAsiaTheme="minorEastAsia"/>
+        </w:rPr>
+        <w:t>Kirchengasse</w:t>
+      </w:r>
+      <w:proofErr w:type="spellEnd"/>
+      <w:r>
+        <w:rPr>
+          <w:rFonts w:eastAsiaTheme="minorEastAsia"/>
+        </w:rPr>
+        <w:t xml:space="preserve"> 10/200, 1070 Wien, Austria. He often works as Publication Chair for international conferences (ICL, REV, EDUCON, IMCL, ICBL) and is Art Director, Webmaster, and technical support for online-journals.org.</w:t>
       </w:r>
     </w:p>
     <w:p>
@@ -2015,7 +2990,7 @@
       <w:r>
         <w:t xml:space="preserve">a </w:t>
       </w:r>
-      <w:hyperlink r:id="rId12" w:tooltip="Germans" w:history="1">
+      <w:hyperlink r:id="rId13" w:tooltip="Germans" w:history="1">
         <w:r>
           <w:rPr>
             <w:rStyle w:val="Hyperlink"/>
@@ -2036,7 +3011,21 @@
         <w:rPr>
           <w:rFonts w:eastAsiaTheme="minorEastAsia"/>
         </w:rPr>
-        <w:t>Vice Chancellor at Carinthia University of Applied Sciences (CUAS), Europastrasse 4, in Villach, Austria.</w:t>
+        <w:t xml:space="preserve">Vice Chancellor at Carinthia University of Applied Sciences (CUAS), </w:t>
+      </w:r>
+      <w:proofErr w:type="spellStart"/>
+      <w:r>
+        <w:rPr>
+          <w:rFonts w:eastAsiaTheme="minorEastAsia"/>
+        </w:rPr>
+        <w:t>Europastrasse</w:t>
+      </w:r>
+      <w:proofErr w:type="spellEnd"/>
+      <w:r>
+        <w:rPr>
+          <w:rFonts w:eastAsiaTheme="minorEastAsia"/>
+        </w:rPr>
+        <w:t xml:space="preserve"> 4, in Villach, Austria.</w:t>
       </w:r>
       <w:r>
         <w:rPr>
@@ -2047,7 +3036,7 @@
       <w:r>
         <w:t xml:space="preserve">He works also as a visiting professor at the Universities of </w:t>
       </w:r>
-      <w:hyperlink r:id="rId13" w:tooltip="University of Jordan" w:history="1">
+      <w:hyperlink r:id="rId14" w:tooltip="University of Jordan" w:history="1">
         <w:r>
           <w:rPr>
             <w:rStyle w:val="Hyperlink"/>
@@ -2058,7 +3047,7 @@
       <w:r>
         <w:t xml:space="preserve"> (</w:t>
       </w:r>
-      <w:hyperlink r:id="rId14" w:tooltip="Jordan" w:history="1">
+      <w:hyperlink r:id="rId15" w:tooltip="Jordan" w:history="1">
         <w:r>
           <w:rPr>
             <w:rStyle w:val="Hyperlink"/>
@@ -2069,18 +3058,20 @@
       <w:r>
         <w:t xml:space="preserve">), </w:t>
       </w:r>
-      <w:hyperlink r:id="rId15" w:tooltip="Braşov" w:history="1">
+      <w:hyperlink r:id="rId16" w:tooltip="Braşov" w:history="1">
+        <w:proofErr w:type="spellStart"/>
         <w:r>
           <w:rPr>
             <w:rStyle w:val="Hyperlink"/>
           </w:rPr>
           <w:t>Braşov</w:t>
         </w:r>
+        <w:proofErr w:type="spellEnd"/>
       </w:hyperlink>
       <w:r>
         <w:t>, (</w:t>
       </w:r>
-      <w:hyperlink r:id="rId16" w:tooltip="Romania" w:history="1">
+      <w:hyperlink r:id="rId17" w:tooltip="Romania" w:history="1">
         <w:r>
           <w:rPr>
             <w:rStyle w:val="Hyperlink"/>
@@ -2091,7 +3082,7 @@
       <w:r>
         <w:t xml:space="preserve">) and </w:t>
       </w:r>
-      <w:hyperlink r:id="rId17" w:tooltip="Patras" w:history="1">
+      <w:hyperlink r:id="rId18" w:tooltip="Patras" w:history="1">
         <w:r>
           <w:rPr>
             <w:rStyle w:val="Hyperlink"/>
@@ -2102,7 +3093,7 @@
       <w:r>
         <w:t>, (</w:t>
       </w:r>
-      <w:hyperlink r:id="rId18" w:tooltip="Greece" w:history="1">
+      <w:hyperlink r:id="rId19" w:tooltip="Greece" w:history="1">
         <w:r>
           <w:rPr>
             <w:rStyle w:val="Hyperlink"/>
@@ -2111,7 +3102,31 @@
         </w:r>
       </w:hyperlink>
       <w:r>
-        <w:t>). He is the Editor-in-Chief of the journals iJOE, iJET, and iJIM at online-journals.org.</w:t>
+        <w:t xml:space="preserve">). He is the Editor-in-Chief of the journals </w:t>
+      </w:r>
+      <w:proofErr w:type="spellStart"/>
+      <w:r>
+        <w:t>iJOE</w:t>
+      </w:r>
+      <w:proofErr w:type="spellEnd"/>
+      <w:r>
+        <w:t xml:space="preserve">, </w:t>
+      </w:r>
+      <w:proofErr w:type="spellStart"/>
+      <w:r>
+        <w:t>iJET</w:t>
+      </w:r>
+      <w:proofErr w:type="spellEnd"/>
+      <w:r>
+        <w:t xml:space="preserve">, and </w:t>
+      </w:r>
+      <w:proofErr w:type="spellStart"/>
+      <w:r>
+        <w:t>iJIM</w:t>
+      </w:r>
+      <w:proofErr w:type="spellEnd"/>
+      <w:r>
+        <w:t xml:space="preserve"> at online-journals.org.</w:t>
       </w:r>
     </w:p>
     <w:p>
@@ -2123,9 +3138,9 @@
       </w:r>
     </w:p>
     <w:sectPr>
-      <w:headerReference w:type="default" r:id="rId19"/>
-      <w:headerReference w:type="first" r:id="rId20"/>
-      <w:footerReference w:type="first" r:id="rId21"/>
+      <w:headerReference w:type="default" r:id="rId20"/>
+      <w:headerReference w:type="first" r:id="rId21"/>
+      <w:footerReference w:type="first" r:id="rId22"/>
       <w:pgSz w:w="11906" w:h="16838" w:code="9"/>
       <w:pgMar w:top="2948" w:right="2494" w:bottom="2948" w:left="2494" w:header="2381" w:footer="2324" w:gutter="0"/>
       <w:cols w:space="708"/>
@@ -3655,6 +4670,15 @@
   </w:num>
   <w:num w:numId="11">
     <w:abstractNumId w:val="8"/>
+  </w:num>
+  <w:num w:numId="12">
+    <w:abstractNumId w:val="7"/>
+    <w:lvlOverride w:ilvl="0">
+      <w:startOverride w:val="2"/>
+    </w:lvlOverride>
+    <w:lvlOverride w:ilvl="1">
+      <w:startOverride w:val="1"/>
+    </w:lvlOverride>
   </w:num>
   <w:numIdMacAtCleanup w:val="11"/>
 </w:numbering>
@@ -5017,6 +6041,18 @@
       <w:contextualSpacing/>
     </w:pPr>
   </w:style>
+  <w:style w:type="character" w:styleId="NichtaufgelsteErwhnung">
+    <w:name w:val="Unresolved Mention"/>
+    <w:basedOn w:val="Absatz-Standardschriftart"/>
+    <w:uiPriority w:val="99"/>
+    <w:semiHidden/>
+    <w:unhideWhenUsed/>
+    <w:rsid w:val="00512635"/>
+    <w:rPr>
+      <w:color w:val="605E5C"/>
+      <w:shd w:val="clear" w:color="auto" w:fill="E1DFDD"/>
+    </w:rPr>
+  </w:style>
 </w:styles>
 </file>
 
@@ -5345,7 +6381,7 @@
 </file>
 
 <file path=customXml/itemProps1.xml><?xml version="1.0" encoding="utf-8"?>
-<ds:datastoreItem xmlns:ds="http://schemas.openxmlformats.org/officeDocument/2006/customXml" ds:itemID="{AB992026-5232-48E3-B668-AF851A1D74F2}">
+<ds:datastoreItem xmlns:ds="http://schemas.openxmlformats.org/officeDocument/2006/customXml" ds:itemID="{E31C8B24-4021-4650-82B7-253574F59906}">
   <ds:schemaRefs>
     <ds:schemaRef ds:uri="http://schemas.openxmlformats.org/officeDocument/2006/bibliography"/>
   </ds:schemaRefs>

</xml_diff>

<commit_message>
Am Paper weiter geschrieben.
</commit_message>
<xml_diff>
--- a/Assets/Documents/Paper_FarmersFable.docx
+++ b/Assets/Documents/Paper_FarmersFable.docx
@@ -10,8 +10,13 @@
         <w:t xml:space="preserve">The </w:t>
       </w:r>
       <w:r>
-        <w:t>New Rising of the Ylsung</w:t>
-      </w:r>
+        <w:t xml:space="preserve">New Rising of the </w:t>
+      </w:r>
+      <w:proofErr w:type="spellStart"/>
+      <w:r>
+        <w:t>Ylsung</w:t>
+      </w:r>
+      <w:proofErr w:type="spellEnd"/>
     </w:p>
     <w:p>
       <w:pPr>
@@ -60,81 +65,89 @@
         <w:pStyle w:val="0author"/>
       </w:pPr>
       <w:r>
-        <w:t>Sebastian Schreiter</w:t>
-      </w:r>
-      <w:r>
-        <w:rPr>
-          <w:rFonts w:ascii="AS" w:eastAsia="SimSun" w:hAnsi="AS" w:cs="AS"/>
-          <w:vertAlign w:val="superscript"/>
-          <w:lang w:eastAsia="zh-CN"/>
-        </w:rPr>
-        <w:t>(</w:t>
-      </w:r>
-      <w:r>
-        <w:rPr>
-          <w:rFonts w:ascii="AS" w:eastAsia="SimSun" w:hAnsi="AS" w:cs="AS"/>
-          <w:vertAlign w:val="superscript"/>
-          <w:lang w:eastAsia="zh-CN"/>
-        </w:rPr>
-        <w:sym w:font="Wingdings" w:char="F02A"/>
-      </w:r>
-      <w:r>
-        <w:rPr>
-          <w:rFonts w:ascii="AS" w:eastAsia="SimSun" w:hAnsi="AS" w:cs="AS"/>
-          <w:vertAlign w:val="superscript"/>
-          <w:lang w:eastAsia="zh-CN"/>
-        </w:rPr>
-        <w:t>)</w:t>
-      </w:r>
+        <w:t xml:space="preserve">Chrysa </w:t>
+      </w:r>
+      <w:proofErr w:type="spellStart"/>
+      <w:r>
+        <w:t>Bika</w:t>
+      </w:r>
+      <w:proofErr w:type="spellEnd"/>
     </w:p>
     <w:p>
       <w:pPr>
         <w:pStyle w:val="0affiliation"/>
       </w:pPr>
       <w:r>
-        <w:t>International Association of Online Engineering, Vienna, Austria</w:t>
+        <w:t>Technical University of Munich, Germany</w:t>
       </w:r>
     </w:p>
     <w:p>
       <w:pPr>
         <w:pStyle w:val="0affiliation"/>
-        <w:rPr>
-          <w:rStyle w:val="0e-mail"/>
-          <w:lang w:val="de-AT"/>
-        </w:rPr>
-      </w:pPr>
-      <w:hyperlink r:id="rId9" w:history="1">
-        <w:r>
-          <w:rPr>
-            <w:rStyle w:val="Hyperlink"/>
-            <w:rFonts w:ascii="Courier" w:hAnsi="Courier"/>
-            <w:noProof/>
-            <w:lang w:val="de-AT"/>
-          </w:rPr>
-          <w:t>ssr@online-engineering.org</w:t>
-        </w:r>
-      </w:hyperlink>
+        <w:tabs>
+          <w:tab w:val="center" w:pos="3459"/>
+          <w:tab w:val="right" w:pos="6918"/>
+        </w:tabs>
+        <w:jc w:val="left"/>
+        <w:rPr>
+          <w:lang w:val="de-DE"/>
+        </w:rPr>
+      </w:pPr>
+      <w:r>
+        <w:rPr>
+          <w:lang w:val="de-DE"/>
+        </w:rPr>
+        <w:tab/>
+      </w:r>
+      <w:r>
+        <w:rPr>
+          <w:lang w:val="de-DE"/>
+        </w:rPr>
+        <w:t>Chrysa.bika@t</w:t>
+      </w:r>
+      <w:r>
+        <w:rPr>
+          <w:lang w:val="de-DE"/>
+        </w:rPr>
+        <w:t>um.de</w:t>
+      </w:r>
+      <w:r>
+        <w:rPr>
+          <w:lang w:val="de-DE"/>
+        </w:rPr>
+        <w:tab/>
+      </w:r>
+      <w:bookmarkStart w:id="0" w:name="_GoBack"/>
+      <w:bookmarkEnd w:id="0"/>
     </w:p>
     <w:p>
       <w:pPr>
         <w:pStyle w:val="0author"/>
         <w:rPr>
-          <w:lang w:val="de-AT"/>
-        </w:rPr>
-      </w:pPr>
-      <w:r>
-        <w:rPr>
-          <w:lang w:val="de-AT"/>
-        </w:rPr>
-        <w:t>Michael E. Auer</w:t>
-      </w:r>
+          <w:lang w:val="de-DE"/>
+        </w:rPr>
+      </w:pPr>
+      <w:r>
+        <w:rPr>
+          <w:lang w:val="de-DE"/>
+        </w:rPr>
+        <w:t xml:space="preserve">Sarah </w:t>
+      </w:r>
+      <w:proofErr w:type="spellStart"/>
+      <w:r>
+        <w:rPr>
+          <w:lang w:val="de-DE"/>
+        </w:rPr>
+        <w:t>Koblitz</w:t>
+      </w:r>
+      <w:proofErr w:type="spellEnd"/>
     </w:p>
     <w:p>
       <w:pPr>
         <w:pStyle w:val="0affiliation"/>
       </w:pPr>
       <w:r>
-        <w:t>Carinthia University of Applied Sciences, Villach, Austria</w:t>
+        <w:t>Technical University of Munich, Germany</w:t>
       </w:r>
     </w:p>
     <w:p>
@@ -250,10 +263,39 @@
           <w:i/>
           <w:iCs/>
         </w:rPr>
-        <w:t>New Rising of the Ylsung</w:t>
-      </w:r>
-      <w:r>
-        <w:t xml:space="preserve"> a Business Simulation Game was developed by students of the Technical University of Munich. The concept is based on Marc Elsberg’s farmers fable and findings of the London Mathematical Laboratory. The philosophy of sharing vs. not-sharing is discussed.</w:t>
+        <w:t xml:space="preserve">New Rising of the </w:t>
+      </w:r>
+      <w:proofErr w:type="spellStart"/>
+      <w:r>
+        <w:rPr>
+          <w:i/>
+          <w:iCs/>
+        </w:rPr>
+        <w:t>Ylsung</w:t>
+      </w:r>
+      <w:proofErr w:type="spellEnd"/>
+      <w:r>
+        <w:t xml:space="preserve"> a Business Simulation Game </w:t>
+      </w:r>
+      <w:r>
+        <w:t>is</w:t>
+      </w:r>
+      <w:r>
+        <w:t xml:space="preserve"> developed by students of the Technical University of Munich. The concept is based on Marc </w:t>
+      </w:r>
+      <w:proofErr w:type="spellStart"/>
+      <w:r>
+        <w:t>Elsberg’s</w:t>
+      </w:r>
+      <w:proofErr w:type="spellEnd"/>
+      <w:r>
+        <w:t xml:space="preserve"> farmers fable and findings of the London Mathematical Laboratory. The philosophy of sharing vs. not-sharing is discussed</w:t>
+      </w:r>
+      <w:r>
+        <w:t xml:space="preserve"> throughout the game and explained with the help of graphs</w:t>
+      </w:r>
+      <w:r>
+        <w:t>.</w:t>
       </w:r>
       <w:r>
         <w:t xml:space="preserve"> </w:t>
@@ -263,13 +305,33 @@
       <w:pPr>
         <w:pStyle w:val="0abstract"/>
         <w:rPr>
+          <w:bCs/>
+        </w:rPr>
+      </w:pPr>
+      <w:r>
+        <w:rPr>
+          <w:bCs/>
+        </w:rPr>
+        <w:t xml:space="preserve">Furthermore we </w:t>
+      </w:r>
+      <w:r>
+        <w:rPr>
+          <w:bCs/>
+        </w:rPr>
+        <w:t xml:space="preserve">are having a look onto the usage of several parameter sets, that can change the effect of the economical concept. Players, in our case, mainly high school students, are forced to interactively change those parameter sets and think about why the depicted graphs and outcomes change. </w:t>
+      </w:r>
+    </w:p>
+    <w:p>
+      <w:pPr>
+        <w:pStyle w:val="0abstract"/>
+        <w:rPr>
           <w:color w:val="FF0000"/>
         </w:rPr>
       </w:pPr>
       <w:r>
         <w:t xml:space="preserve">document gives you an overview about how to prepare your article for publication in one of the scholarly online journals that are published at </w:t>
       </w:r>
-      <w:hyperlink r:id="rId10" w:history="1">
+      <w:hyperlink r:id="rId9" w:history="1">
         <w:r>
           <w:rPr>
             <w:rStyle w:val="Hyperlink"/>
@@ -427,7 +489,23 @@
     </w:p>
     <w:p>
       <w:r>
-        <w:t xml:space="preserve">The Farmers Fable is an economical concept woven into the story of Marc Elsberg’s book “Gier”. In Marc’s story, four farmers have to decide whether they are going to cooperate and share the earnings of their farming, or whether they don’t want to cooperate and every farmer keeps their whole earnings. </w:t>
+        <w:t xml:space="preserve">The Farmers Fable is an economical concept woven into the story of Marc </w:t>
+      </w:r>
+      <w:proofErr w:type="spellStart"/>
+      <w:r>
+        <w:t>Elsberg’s</w:t>
+      </w:r>
+      <w:proofErr w:type="spellEnd"/>
+      <w:r>
+        <w:t xml:space="preserve"> book “</w:t>
+      </w:r>
+      <w:proofErr w:type="spellStart"/>
+      <w:r>
+        <w:t>Gier</w:t>
+      </w:r>
+      <w:proofErr w:type="spellEnd"/>
+      <w:r>
+        <w:t xml:space="preserve">”. In Marc’s story, four farmers have to decide whether they are going to cooperate and share the earnings of their farming, or whether they don’t want to cooperate and every farmer keeps their whole earnings. </w:t>
       </w:r>
     </w:p>
     <w:p>
@@ -446,7 +524,7 @@
         </w:rPr>
         <w:t xml:space="preserve">TODO  </w:t>
       </w:r>
-      <w:hyperlink r:id="rId11" w:history="1">
+      <w:hyperlink r:id="rId10" w:history="1">
         <w:r>
           <w:rPr>
             <w:rStyle w:val="Hyperlink"/>
@@ -529,7 +607,21 @@
         <w:rPr>
           <w:color w:val="000000"/>
         </w:rPr>
-        <w:t xml:space="preserve"> Let’s say Carl, who farms on the same side as Ann, has huge earnings in the first years and Dana, farming on the same side as Bill, makes deficits with her farming, because of bad weather conditions. At the end of the day, they will come together and share all of their earnings. Hence, everybody can start with an equal amount of crops in the consecutive year. By continuing the process of sharing, the risk of loosing everything is reduced </w:t>
+        <w:t xml:space="preserve"> Let’s say Carl, who farms on the same side as Ann, has huge earnings in the first years and Dana, farming on the same side as Bill, makes deficits with her farming, because of bad weather conditions. At the end of the day, they will come together and share all of their earnings. Hence, everybody can start with an equal amount of crops in the consecutive year. By continuing the process of sharing, the risk of </w:t>
+      </w:r>
+      <w:proofErr w:type="spellStart"/>
+      <w:r>
+        <w:rPr>
+          <w:color w:val="000000"/>
+        </w:rPr>
+        <w:t>loosing</w:t>
+      </w:r>
+      <w:proofErr w:type="spellEnd"/>
+      <w:r>
+        <w:rPr>
+          <w:color w:val="000000"/>
+        </w:rPr>
+        <w:t xml:space="preserve"> everything is reduced </w:t>
       </w:r>
       <w:r>
         <w:rPr>
@@ -562,7 +654,35 @@
         <w:rPr>
           <w:color w:val="000000"/>
         </w:rPr>
-        <w:t xml:space="preserve">For a more detailed version of the farmers fable, please consider reading the book “Gier” of Marc Elsberg. </w:t>
+        <w:t>For a more detailed version of the farmers fable, please consider reading the book “</w:t>
+      </w:r>
+      <w:proofErr w:type="spellStart"/>
+      <w:r>
+        <w:rPr>
+          <w:color w:val="000000"/>
+        </w:rPr>
+        <w:t>Gier</w:t>
+      </w:r>
+      <w:proofErr w:type="spellEnd"/>
+      <w:r>
+        <w:rPr>
+          <w:color w:val="000000"/>
+        </w:rPr>
+        <w:t xml:space="preserve">” of Marc </w:t>
+      </w:r>
+      <w:proofErr w:type="spellStart"/>
+      <w:r>
+        <w:rPr>
+          <w:color w:val="000000"/>
+        </w:rPr>
+        <w:t>Elsberg</w:t>
+      </w:r>
+      <w:proofErr w:type="spellEnd"/>
+      <w:r>
+        <w:rPr>
+          <w:color w:val="000000"/>
+        </w:rPr>
+        <w:t xml:space="preserve">. </w:t>
       </w:r>
     </w:p>
     <w:p>
@@ -585,50 +705,44 @@
           <w:i/>
           <w:iCs/>
         </w:rPr>
-        <w:t xml:space="preserve">New Rising of the Ylsung </w:t>
-      </w:r>
-    </w:p>
-    <w:p>
-      <w:pPr>
-        <w:rPr>
-          <w:color w:val="000000"/>
-        </w:rPr>
-      </w:pPr>
+        <w:t xml:space="preserve">New Rising of the </w:t>
+      </w:r>
+      <w:proofErr w:type="spellStart"/>
       <w:r>
         <w:rPr>
           <w:i/>
           <w:iCs/>
-          <w:color w:val="000000"/>
-        </w:rPr>
-        <w:t>The</w:t>
-      </w:r>
-      <w:r>
-        <w:rPr>
-          <w:color w:val="000000"/>
-        </w:rPr>
-        <w:t xml:space="preserve"> </w:t>
-      </w:r>
+        </w:rPr>
+        <w:t>Ylsung</w:t>
+      </w:r>
+      <w:proofErr w:type="spellEnd"/>
       <w:r>
         <w:rPr>
           <w:i/>
           <w:iCs/>
-          <w:color w:val="000000"/>
-        </w:rPr>
-        <w:t>New Rising of the Ylsung</w:t>
-      </w:r>
-      <w:r>
-        <w:rPr>
-          <w:color w:val="000000"/>
-        </w:rPr>
-        <w:t xml:space="preserve"> is a Business Simulation Game with the target group of teenagers, currently visiting middle and high schools. For our purposes we constructed a single player game, containing a lot of information about the economical phenomenon of the farmers fable. With this context, </w:t>
-      </w:r>
+        </w:rPr>
+        <w:t xml:space="preserve"> </w:t>
+      </w:r>
+    </w:p>
+    <w:p>
+      <w:pPr>
+        <w:rPr>
+          <w:color w:val="000000"/>
+        </w:rPr>
+      </w:pPr>
       <w:r>
         <w:rPr>
           <w:i/>
           <w:iCs/>
           <w:color w:val="000000"/>
         </w:rPr>
-        <w:t>T</w:t>
+        <w:t>The</w:t>
+      </w:r>
+      <w:r>
+        <w:rPr>
+          <w:color w:val="000000"/>
+        </w:rPr>
+        <w:t xml:space="preserve"> </w:t>
       </w:r>
       <w:r>
         <w:rPr>
@@ -636,211 +750,29 @@
           <w:iCs/>
           <w:color w:val="000000"/>
         </w:rPr>
-        <w:t>he</w:t>
-      </w:r>
-      <w:r>
-        <w:rPr>
-          <w:color w:val="000000"/>
-        </w:rPr>
-        <w:t xml:space="preserve"> </w:t>
-      </w:r>
+        <w:t xml:space="preserve">New Rising of the </w:t>
+      </w:r>
+      <w:proofErr w:type="spellStart"/>
       <w:r>
         <w:rPr>
           <w:i/>
           <w:iCs/>
           <w:color w:val="000000"/>
         </w:rPr>
-        <w:t>New Rising of the Ylsung</w:t>
-      </w:r>
-      <w:r>
-        <w:rPr>
-          <w:color w:val="000000"/>
-        </w:rPr>
-        <w:t xml:space="preserve"> can be used for E-Learning purposes in schools. </w:t>
-      </w:r>
-    </w:p>
-    <w:p>
-      <w:pPr>
-        <w:rPr>
-          <w:color w:val="000000"/>
-        </w:rPr>
-      </w:pPr>
-      <w:r>
-        <w:rPr>
-          <w:color w:val="000000"/>
-        </w:rPr>
-        <w:lastRenderedPageBreak/>
-        <w:t>Instead of copying the story of Marc Elsberg and just forming the farmers fable into a Business Simulation</w:t>
-      </w:r>
-      <w:r>
-        <w:rPr>
-          <w:color w:val="000000"/>
-        </w:rPr>
-        <w:t xml:space="preserve"> </w:t>
-      </w:r>
-      <w:r>
-        <w:rPr>
-          <w:color w:val="000000"/>
-        </w:rPr>
-        <w:t>G</w:t>
-      </w:r>
-      <w:r>
-        <w:rPr>
-          <w:color w:val="000000"/>
-        </w:rPr>
-        <w:t>ame</w:t>
-      </w:r>
-      <w:r>
-        <w:rPr>
-          <w:color w:val="000000"/>
-        </w:rPr>
-        <w:t>, our group decided to develop a new story line which will be explained in the following.</w:t>
-      </w:r>
-      <w:r>
-        <w:rPr>
-          <w:color w:val="000000"/>
-        </w:rPr>
-        <w:t xml:space="preserve"> </w:t>
-      </w:r>
-    </w:p>
-    <w:p>
-      <w:pPr>
-        <w:pStyle w:val="0heading2"/>
-      </w:pPr>
-      <w:r>
-        <w:t xml:space="preserve">The Background Story to the Business Simulation Game </w:t>
-      </w:r>
-    </w:p>
-    <w:p>
-      <w:r>
-        <w:rPr>
-          <w:color w:val="000000"/>
-        </w:rPr>
-        <w:t>The Business Simulation</w:t>
-      </w:r>
-      <w:r>
-        <w:rPr>
-          <w:color w:val="000000"/>
-        </w:rPr>
-        <w:t xml:space="preserve"> </w:t>
-      </w:r>
-      <w:r>
-        <w:rPr>
-          <w:color w:val="000000"/>
-        </w:rPr>
-        <w:t>G</w:t>
-      </w:r>
-      <w:r>
-        <w:rPr>
-          <w:color w:val="000000"/>
-        </w:rPr>
-        <w:t>ame centers around a group of young adults that have to learn to survive in a medieval technological post-apocalyptic world. Their homeland got destroyed by a volcano eruption</w:t>
-      </w:r>
-      <w:r>
-        <w:rPr>
-          <w:color w:val="000000"/>
-        </w:rPr>
-        <w:t>,</w:t>
-      </w:r>
-      <w:r>
-        <w:rPr>
-          <w:color w:val="000000"/>
-        </w:rPr>
-        <w:t xml:space="preserve"> but due to </w:t>
-      </w:r>
-      <w:r>
-        <w:rPr>
-          <w:color w:val="000000"/>
-        </w:rPr>
-        <w:t>fortuitously</w:t>
-      </w:r>
-      <w:r>
-        <w:rPr>
-          <w:color w:val="000000"/>
-        </w:rPr>
-        <w:t xml:space="preserve"> circumstances they </w:t>
-      </w:r>
-      <w:r>
-        <w:rPr>
-          <w:color w:val="000000"/>
-        </w:rPr>
-        <w:t>survived the catastrophe</w:t>
-      </w:r>
-      <w:r>
-        <w:rPr>
-          <w:color w:val="000000"/>
-        </w:rPr>
-        <w:t>. Th</w:t>
-      </w:r>
-      <w:r>
-        <w:rPr>
-          <w:color w:val="000000"/>
-        </w:rPr>
-        <w:t>ese young adults are travelling to an island far away, since everything they currently own is a ship in the harbor that was not destroyed by the volcano.</w:t>
-      </w:r>
-      <w:r>
-        <w:rPr>
-          <w:color w:val="000000"/>
-        </w:rPr>
-        <w:t xml:space="preserve"> </w:t>
-      </w:r>
-      <w:r>
-        <w:rPr>
-          <w:color w:val="000000"/>
-        </w:rPr>
-        <w:t>Arriving at the island, the group</w:t>
-      </w:r>
-      <w:r>
-        <w:rPr>
-          <w:color w:val="000000"/>
-        </w:rPr>
-        <w:t xml:space="preserve"> ha</w:t>
-      </w:r>
-      <w:r>
-        <w:rPr>
-          <w:color w:val="000000"/>
-        </w:rPr>
-        <w:t>s</w:t>
-      </w:r>
-      <w:r>
-        <w:rPr>
-          <w:color w:val="000000"/>
-        </w:rPr>
-        <w:t xml:space="preserve"> to build up a new stable society sustained by farming</w:t>
-      </w:r>
-      <w:r>
-        <w:rPr>
-          <w:color w:val="000000"/>
-        </w:rPr>
-        <w:t>.</w:t>
-      </w:r>
-      <w:r>
-        <w:rPr>
-          <w:color w:val="000000"/>
-        </w:rPr>
-        <w:t xml:space="preserve"> </w:t>
-      </w:r>
-      <w:r>
-        <w:rPr>
-          <w:color w:val="000000"/>
-        </w:rPr>
-        <w:t>E</w:t>
-      </w:r>
-      <w:r>
-        <w:rPr>
-          <w:color w:val="000000"/>
-        </w:rPr>
-        <w:t>veryone of this collective has to decide if they want to manage themselves or work together in a group to share the drawback of risks but as well the positive outcome of good harvests.</w:t>
-      </w:r>
-    </w:p>
-    <w:p>
-      <w:r>
-        <w:t xml:space="preserve">To read the whole story of </w:t>
+        <w:t>Ylsung</w:t>
+      </w:r>
+      <w:proofErr w:type="spellEnd"/>
+      <w:r>
+        <w:rPr>
+          <w:color w:val="000000"/>
+        </w:rPr>
+        <w:t xml:space="preserve"> is a Business Simulation Game with the target group of teenagers, currently visiting middle and high schools. For our purposes we constructed a single player game, containing a lot of information about the economical phenomenon of the farmers fable. With this context, </w:t>
       </w:r>
       <w:r>
         <w:rPr>
           <w:i/>
           <w:iCs/>
+          <w:color w:val="000000"/>
         </w:rPr>
         <w:t>T</w:t>
       </w:r>
@@ -848,273 +780,301 @@
         <w:rPr>
           <w:i/>
           <w:iCs/>
+          <w:color w:val="000000"/>
         </w:rPr>
         <w:t>he</w:t>
       </w:r>
       <w:r>
+        <w:rPr>
+          <w:color w:val="000000"/>
+        </w:rPr>
         <w:t xml:space="preserve"> </w:t>
       </w:r>
       <w:r>
         <w:rPr>
           <w:i/>
           <w:iCs/>
-        </w:rPr>
-        <w:t>New Rising of the Ylsung</w:t>
-      </w:r>
-      <w:r>
-        <w:t xml:space="preserve"> please have a look at the attachment. </w:t>
-      </w:r>
-    </w:p>
-    <w:p>
-      <w:pPr>
-        <w:pStyle w:val="0heading2"/>
-      </w:pPr>
-      <w:r>
-        <w:t xml:space="preserve">The Business Simulation Game </w:t>
-      </w:r>
-      <w:r>
-        <w:t xml:space="preserve">– A Walk-through </w:t>
-      </w:r>
-    </w:p>
-    <w:p>
-      <w:pPr>
-        <w:rPr>
-          <w:color w:val="000000"/>
-        </w:rPr>
-      </w:pPr>
-      <w:r>
-        <w:rPr>
-          <w:color w:val="000000"/>
-        </w:rPr>
-        <w:t xml:space="preserve">The following will depict a walk-through of our Business Simulation Game. </w:t>
-      </w:r>
-    </w:p>
-    <w:p>
-      <w:pPr>
-        <w:rPr>
-          <w:color w:val="000000"/>
-        </w:rPr>
-      </w:pPr>
-      <w:r>
-        <w:rPr>
-          <w:color w:val="000000"/>
-        </w:rPr>
-        <w:t xml:space="preserve">Starting the Game, one has the option to choose between four and ……. Farmers that can either cooperate or farm by themselves. Another factor the player can choose is the timeline. It is important to not set it too shortly, since the most effect is achieved over a larger time period. </w:t>
-      </w:r>
-    </w:p>
-    <w:p>
-      <w:pPr>
-        <w:rPr>
-          <w:color w:val="000000"/>
-        </w:rPr>
-      </w:pPr>
-      <w:r>
-        <w:rPr>
-          <w:color w:val="000000"/>
-        </w:rPr>
-        <w:t>While the Business Simulation Game runs through, one can watch the farmers running around their fields. Meanwhile a graph is depicted in the top left corner, which shows how much profit each farmer respectively each collaboration of farmers make. This is really useful to g</w:t>
-      </w:r>
-      <w:r>
-        <w:rPr>
-          <w:color w:val="000000"/>
-        </w:rPr>
-        <w:t>rasp</w:t>
-      </w:r>
-      <w:r>
-        <w:rPr>
-          <w:color w:val="000000"/>
-        </w:rPr>
-        <w:t xml:space="preserve"> </w:t>
-      </w:r>
-      <w:r>
-        <w:rPr>
-          <w:color w:val="000000"/>
-        </w:rPr>
-        <w:t>the</w:t>
-      </w:r>
-      <w:r>
-        <w:rPr>
-          <w:color w:val="000000"/>
-        </w:rPr>
-        <w:t xml:space="preserve"> idea </w:t>
-      </w:r>
-      <w:r>
-        <w:rPr>
-          <w:color w:val="000000"/>
-        </w:rPr>
-        <w:t xml:space="preserve">of the business concept </w:t>
-      </w:r>
-      <w:r>
-        <w:rPr>
-          <w:color w:val="000000"/>
-        </w:rPr>
-        <w:t>in real time</w:t>
-      </w:r>
-      <w:r>
-        <w:rPr>
-          <w:color w:val="000000"/>
-        </w:rPr>
-        <w:t xml:space="preserve">. To get a more elaborate explanation, the player receives more graphs when the simulation is completed. Those graphs are ordered in the shape of spider webs to explain different parameter sets that act upon the profits of the farmers simultaneously. </w:t>
-      </w:r>
-    </w:p>
-    <w:p>
-      <w:pPr>
-        <w:rPr>
-          <w:color w:val="000000"/>
-        </w:rPr>
-      </w:pPr>
-      <w:r>
-        <w:rPr>
-          <w:color w:val="000000"/>
-        </w:rPr>
-        <w:t xml:space="preserve">The impact of various parameter sets will be discussed in more detailed later on. </w:t>
-      </w:r>
-    </w:p>
-    <w:p>
-      <w:pPr>
-        <w:pStyle w:val="0heading2"/>
-      </w:pPr>
-      <w:r>
-        <w:t>Defining the Technological Aspects</w:t>
-      </w:r>
-    </w:p>
-    <w:p>
-      <w:pPr>
-        <w:rPr>
-          <w:color w:val="000000"/>
-        </w:rPr>
-      </w:pPr>
-      <w:r>
-        <w:rPr>
-          <w:color w:val="000000"/>
-        </w:rPr>
-        <w:t xml:space="preserve">The Business Simulation Game was developed in the Game Engine Unity with the Programming Language C#. To depict the graphs at the end of the Simulation, we integrated Code written in Python. </w:t>
-      </w:r>
-    </w:p>
-    <w:p>
-      <w:pPr>
-        <w:rPr>
-          <w:color w:val="000000"/>
-        </w:rPr>
-      </w:pPr>
-      <w:r>
-        <w:rPr>
-          <w:color w:val="000000"/>
-        </w:rPr>
-        <w:t>TODO</w:t>
-      </w:r>
-    </w:p>
-    <w:p>
-      <w:pPr>
-        <w:pStyle w:val="0heading2"/>
-      </w:pPr>
-      <w:r>
-        <w:t>Art Style, Graphics and Sound</w:t>
-      </w:r>
-    </w:p>
-    <w:p>
-      <w:pPr>
-        <w:rPr>
-          <w:color w:val="000000"/>
-        </w:rPr>
-      </w:pPr>
-      <w:r>
-        <w:rPr>
-          <w:color w:val="000000"/>
-        </w:rPr>
-        <w:t>TODO</w:t>
-      </w:r>
-    </w:p>
-    <w:p>
-      <w:pPr>
-        <w:rPr>
-          <w:color w:val="000000"/>
-        </w:rPr>
-      </w:pPr>
-    </w:p>
-    <w:p>
-      <w:pPr>
-        <w:pStyle w:val="0heading2"/>
-      </w:pPr>
-      <w:r>
-        <w:t xml:space="preserve">The Results of the Business Simulation Game </w:t>
-      </w:r>
-    </w:p>
-    <w:p>
-      <w:pPr>
-        <w:rPr>
-          <w:color w:val="000000"/>
-        </w:rPr>
-      </w:pPr>
-      <w:r>
-        <w:rPr>
-          <w:color w:val="000000"/>
-        </w:rPr>
-        <w:t>TODO</w:t>
-      </w:r>
-    </w:p>
-    <w:p>
-      <w:pPr>
-        <w:pStyle w:val="0heading2"/>
-      </w:pPr>
-      <w:r>
-        <w:t xml:space="preserve">Integrating the Feedback of Play Testers </w:t>
-      </w:r>
-    </w:p>
-    <w:p>
-      <w:pPr>
-        <w:rPr>
-          <w:color w:val="000000"/>
-        </w:rPr>
-      </w:pPr>
-      <w:r>
-        <w:rPr>
-          <w:color w:val="000000"/>
-        </w:rPr>
-        <w:t>TODO</w:t>
-      </w:r>
-    </w:p>
-    <w:p>
-      <w:pPr>
-        <w:pStyle w:val="0heading1"/>
-      </w:pPr>
-      <w:r>
-        <w:t xml:space="preserve">Results of the Business Simulation Game </w:t>
-      </w:r>
-    </w:p>
-    <w:p>
-      <w:pPr>
-        <w:rPr>
-          <w:color w:val="000000"/>
-        </w:rPr>
-      </w:pPr>
+          <w:color w:val="000000"/>
+        </w:rPr>
+        <w:t xml:space="preserve">New Rising of the </w:t>
+      </w:r>
+      <w:proofErr w:type="spellStart"/>
       <w:r>
         <w:rPr>
           <w:i/>
           <w:iCs/>
           <w:color w:val="000000"/>
         </w:rPr>
-        <w:t>The</w:t>
+        <w:t>Ylsung</w:t>
+      </w:r>
+      <w:proofErr w:type="spellEnd"/>
+      <w:r>
+        <w:rPr>
+          <w:color w:val="000000"/>
+        </w:rPr>
+        <w:t xml:space="preserve"> can be used for E-Learning purposes in schools. </w:t>
+      </w:r>
+    </w:p>
+    <w:p>
+      <w:pPr>
+        <w:rPr>
+          <w:color w:val="000000"/>
+        </w:rPr>
+      </w:pPr>
+      <w:r>
+        <w:rPr>
+          <w:color w:val="000000"/>
+        </w:rPr>
+        <w:lastRenderedPageBreak/>
+        <w:t xml:space="preserve">Instead of copying the story of Marc </w:t>
+      </w:r>
+      <w:proofErr w:type="spellStart"/>
+      <w:r>
+        <w:rPr>
+          <w:color w:val="000000"/>
+        </w:rPr>
+        <w:t>Elsberg</w:t>
+      </w:r>
+      <w:proofErr w:type="spellEnd"/>
+      <w:r>
+        <w:rPr>
+          <w:color w:val="000000"/>
+        </w:rPr>
+        <w:t xml:space="preserve"> and just forming the farmers fable into a Business Simulation</w:t>
       </w:r>
       <w:r>
         <w:rPr>
           <w:color w:val="000000"/>
         </w:rPr>
         <w:t xml:space="preserve"> </w:t>
+      </w:r>
+      <w:r>
+        <w:rPr>
+          <w:color w:val="000000"/>
+        </w:rPr>
+        <w:t>G</w:t>
+      </w:r>
+      <w:r>
+        <w:rPr>
+          <w:color w:val="000000"/>
+        </w:rPr>
+        <w:t>ame</w:t>
+      </w:r>
+      <w:r>
+        <w:rPr>
+          <w:color w:val="000000"/>
+        </w:rPr>
+        <w:t>, our group decided to develop a new story line which will be explained in the following.</w:t>
+      </w:r>
+      <w:r>
+        <w:rPr>
+          <w:color w:val="000000"/>
+        </w:rPr>
+        <w:t xml:space="preserve"> </w:t>
+      </w:r>
+      <w:r>
+        <w:rPr>
+          <w:color w:val="000000"/>
+        </w:rPr>
+        <w:t>Nevertheless it is from rather importance to use an already existing knowledge base</w:t>
+      </w:r>
+      <w:r>
+        <w:rPr>
+          <w:rStyle w:val="Endnotenzeichen"/>
+          <w:color w:val="000000"/>
+        </w:rPr>
+        <w:endnoteReference w:id="1"/>
+      </w:r>
+      <w:r>
+        <w:rPr>
+          <w:color w:val="000000"/>
+        </w:rPr>
+        <w:t>, which is given on the one hand, through Marc’s book “</w:t>
+      </w:r>
+      <w:proofErr w:type="spellStart"/>
+      <w:r>
+        <w:rPr>
+          <w:color w:val="000000"/>
+        </w:rPr>
+        <w:t>Gier</w:t>
+      </w:r>
+      <w:proofErr w:type="spellEnd"/>
+      <w:r>
+        <w:rPr>
+          <w:color w:val="000000"/>
+        </w:rPr>
+        <w:t xml:space="preserve">” and on the other hand, through the results conducted in research of the London Mathematical Laboratory. Huge parts of our project are developed on their foundation. </w:t>
+      </w:r>
+    </w:p>
+    <w:p>
+      <w:pPr>
+        <w:pStyle w:val="0heading2"/>
+      </w:pPr>
+      <w:r>
+        <w:t xml:space="preserve">The Background Story to the Business Simulation Game </w:t>
+      </w:r>
+    </w:p>
+    <w:p>
+      <w:r>
+        <w:rPr>
+          <w:color w:val="000000"/>
+        </w:rPr>
+        <w:t>The Business Simulation</w:t>
+      </w:r>
+      <w:r>
+        <w:rPr>
+          <w:color w:val="000000"/>
+        </w:rPr>
+        <w:t xml:space="preserve"> </w:t>
+      </w:r>
+      <w:r>
+        <w:rPr>
+          <w:color w:val="000000"/>
+        </w:rPr>
+        <w:t>G</w:t>
+      </w:r>
+      <w:r>
+        <w:rPr>
+          <w:color w:val="000000"/>
+        </w:rPr>
+        <w:t>ame centers around a group of young adults that have to learn to survive in a medieval technological post-apocalyptic world. Their homeland got destroyed by a volcano eruption</w:t>
+      </w:r>
+      <w:r>
+        <w:rPr>
+          <w:color w:val="000000"/>
+        </w:rPr>
+        <w:t>,</w:t>
+      </w:r>
+      <w:r>
+        <w:rPr>
+          <w:color w:val="000000"/>
+        </w:rPr>
+        <w:t xml:space="preserve"> but due to </w:t>
+      </w:r>
+      <w:r>
+        <w:rPr>
+          <w:color w:val="000000"/>
+        </w:rPr>
+        <w:t>fortuitously</w:t>
+      </w:r>
+      <w:r>
+        <w:rPr>
+          <w:color w:val="000000"/>
+        </w:rPr>
+        <w:t xml:space="preserve"> circumstances they </w:t>
+      </w:r>
+      <w:r>
+        <w:rPr>
+          <w:color w:val="000000"/>
+        </w:rPr>
+        <w:t>survived the catastrophe</w:t>
+      </w:r>
+      <w:r>
+        <w:rPr>
+          <w:color w:val="000000"/>
+        </w:rPr>
+        <w:t>. Th</w:t>
+      </w:r>
+      <w:r>
+        <w:rPr>
+          <w:color w:val="000000"/>
+        </w:rPr>
+        <w:t>ese young adults are travelling to an island far away, since everything they currently own is a ship in the harbor that was not destroyed by the volcano.</w:t>
+      </w:r>
+      <w:r>
+        <w:rPr>
+          <w:color w:val="000000"/>
+        </w:rPr>
+        <w:t xml:space="preserve"> </w:t>
+      </w:r>
+      <w:r>
+        <w:rPr>
+          <w:color w:val="000000"/>
+        </w:rPr>
+        <w:t>Arriving at the island, the group</w:t>
+      </w:r>
+      <w:r>
+        <w:rPr>
+          <w:color w:val="000000"/>
+        </w:rPr>
+        <w:t xml:space="preserve"> ha</w:t>
+      </w:r>
+      <w:r>
+        <w:rPr>
+          <w:color w:val="000000"/>
+        </w:rPr>
+        <w:t>s</w:t>
+      </w:r>
+      <w:r>
+        <w:rPr>
+          <w:color w:val="000000"/>
+        </w:rPr>
+        <w:t xml:space="preserve"> to build up a new stable society sustained by farming</w:t>
+      </w:r>
+      <w:r>
+        <w:rPr>
+          <w:color w:val="000000"/>
+        </w:rPr>
+        <w:t>.</w:t>
+      </w:r>
+      <w:r>
+        <w:rPr>
+          <w:color w:val="000000"/>
+        </w:rPr>
+        <w:t xml:space="preserve"> </w:t>
+      </w:r>
+      <w:r>
+        <w:rPr>
+          <w:color w:val="000000"/>
+        </w:rPr>
+        <w:t>E</w:t>
+      </w:r>
+      <w:r>
+        <w:rPr>
+          <w:color w:val="000000"/>
+        </w:rPr>
+        <w:t>veryone of this collective has to decide if they want to manage themselves or work together in a group to share the drawback of risks but as well the positive outcome of good harvests.</w:t>
+      </w:r>
+    </w:p>
+    <w:p>
+      <w:r>
+        <w:t xml:space="preserve">To read the whole story of </w:t>
       </w:r>
       <w:r>
         <w:rPr>
           <w:i/>
           <w:iCs/>
-          <w:color w:val="000000"/>
-        </w:rPr>
-        <w:t>New Rising of the Ylsung</w:t>
-      </w:r>
-      <w:r>
-        <w:rPr>
-          <w:color w:val="000000"/>
-        </w:rPr>
-        <w:t xml:space="preserve"> is a Business Simulation Game with the target group of teenagers, currently visiting middle</w:t>
+        </w:rPr>
+        <w:t>T</w:t>
+      </w:r>
+      <w:r>
+        <w:rPr>
+          <w:i/>
+          <w:iCs/>
+        </w:rPr>
+        <w:t>he</w:t>
+      </w:r>
+      <w:r>
+        <w:t xml:space="preserve"> </w:t>
+      </w:r>
+      <w:r>
+        <w:rPr>
+          <w:i/>
+          <w:iCs/>
+        </w:rPr>
+        <w:t xml:space="preserve">New Rising of the </w:t>
+      </w:r>
+      <w:proofErr w:type="spellStart"/>
+      <w:r>
+        <w:rPr>
+          <w:i/>
+          <w:iCs/>
+        </w:rPr>
+        <w:t>Ylsung</w:t>
+      </w:r>
+      <w:proofErr w:type="spellEnd"/>
+      <w:r>
+        <w:t xml:space="preserve"> please have a look at the attachment. </w:t>
       </w:r>
     </w:p>
     <w:p>
@@ -1122,6 +1082,314 @@
         <w:pStyle w:val="0heading2"/>
       </w:pPr>
       <w:r>
+        <w:t xml:space="preserve">The Business Simulation Game </w:t>
+      </w:r>
+      <w:r>
+        <w:t xml:space="preserve">– A Walk-through </w:t>
+      </w:r>
+    </w:p>
+    <w:p>
+      <w:pPr>
+        <w:rPr>
+          <w:color w:val="000000"/>
+        </w:rPr>
+      </w:pPr>
+      <w:r>
+        <w:rPr>
+          <w:color w:val="000000"/>
+        </w:rPr>
+        <w:t xml:space="preserve">The following will depict a walk-through of our Business Simulation Game. </w:t>
+      </w:r>
+    </w:p>
+    <w:p>
+      <w:pPr>
+        <w:rPr>
+          <w:color w:val="000000"/>
+        </w:rPr>
+      </w:pPr>
+      <w:r>
+        <w:rPr>
+          <w:color w:val="000000"/>
+        </w:rPr>
+        <w:t xml:space="preserve">Starting the Game, one has the option to choose between four and ……. Farmers that can either cooperate or farm by themselves. Another factor the player can choose is the timeline. It is important to not set it too shortly, since the most effect is achieved over a larger time period. </w:t>
+      </w:r>
+    </w:p>
+    <w:p>
+      <w:pPr>
+        <w:rPr>
+          <w:color w:val="000000"/>
+        </w:rPr>
+      </w:pPr>
+      <w:r>
+        <w:rPr>
+          <w:color w:val="000000"/>
+        </w:rPr>
+        <w:t>While the Business Simulation Game runs through, one can watch the farmers running around their fields. Meanwhile a graph is depicted in the top left corner, which shows how much profit each farmer respectively each collaboration of farmers make. This is really useful to g</w:t>
+      </w:r>
+      <w:r>
+        <w:rPr>
+          <w:color w:val="000000"/>
+        </w:rPr>
+        <w:t>rasp</w:t>
+      </w:r>
+      <w:r>
+        <w:rPr>
+          <w:color w:val="000000"/>
+        </w:rPr>
+        <w:t xml:space="preserve"> </w:t>
+      </w:r>
+      <w:r>
+        <w:rPr>
+          <w:color w:val="000000"/>
+        </w:rPr>
+        <w:t>the</w:t>
+      </w:r>
+      <w:r>
+        <w:rPr>
+          <w:color w:val="000000"/>
+        </w:rPr>
+        <w:t xml:space="preserve"> idea </w:t>
+      </w:r>
+      <w:r>
+        <w:rPr>
+          <w:color w:val="000000"/>
+        </w:rPr>
+        <w:t xml:space="preserve">of the business concept </w:t>
+      </w:r>
+      <w:r>
+        <w:rPr>
+          <w:color w:val="000000"/>
+        </w:rPr>
+        <w:t>in real time</w:t>
+      </w:r>
+      <w:r>
+        <w:rPr>
+          <w:color w:val="000000"/>
+        </w:rPr>
+        <w:t xml:space="preserve">. To get a more elaborate explanation, the player receives more graphs when the simulation is completed. Those graphs are ordered in the shape of spider webs to explain different parameter sets that act upon the profits of the farmers simultaneously. </w:t>
+      </w:r>
+    </w:p>
+    <w:p>
+      <w:pPr>
+        <w:rPr>
+          <w:color w:val="000000"/>
+        </w:rPr>
+      </w:pPr>
+      <w:r>
+        <w:rPr>
+          <w:color w:val="000000"/>
+        </w:rPr>
+        <w:t>The impact of various parameter sets will be discussed in more detail later on.</w:t>
+      </w:r>
+    </w:p>
+    <w:p>
+      <w:pPr>
+        <w:pStyle w:val="0heading2"/>
+      </w:pPr>
+      <w:r>
+        <w:t>Interaction Cycles to form a better Learning</w:t>
+      </w:r>
+    </w:p>
+    <w:p>
+      <w:pPr>
+        <w:rPr>
+          <w:iCs/>
+          <w:color w:val="000000"/>
+        </w:rPr>
+      </w:pPr>
+      <w:r>
+        <w:rPr>
+          <w:iCs/>
+          <w:color w:val="000000"/>
+        </w:rPr>
+        <w:t>The Business Simulation Game was</w:t>
+      </w:r>
+      <w:r>
+        <w:rPr>
+          <w:iCs/>
+          <w:color w:val="000000"/>
+        </w:rPr>
+        <w:t xml:space="preserve"> </w:t>
+      </w:r>
+    </w:p>
+    <w:p>
+      <w:pPr>
+        <w:pStyle w:val="0heading1"/>
+        <w:rPr>
+          <w:i/>
+          <w:iCs/>
+        </w:rPr>
+      </w:pPr>
+      <w:r>
+        <w:rPr>
+          <w:iCs/>
+        </w:rPr>
+        <w:lastRenderedPageBreak/>
+        <w:t>Technological</w:t>
+      </w:r>
+      <w:r>
+        <w:t xml:space="preserve"> </w:t>
+      </w:r>
+      <w:r>
+        <w:t xml:space="preserve">and Non-Technological </w:t>
+      </w:r>
+      <w:r>
+        <w:t xml:space="preserve">Aspects of the </w:t>
+      </w:r>
+      <w:r>
+        <w:rPr>
+          <w:i/>
+          <w:iCs/>
+        </w:rPr>
+        <w:t xml:space="preserve">New Rising of the </w:t>
+      </w:r>
+      <w:proofErr w:type="spellStart"/>
+      <w:r>
+        <w:rPr>
+          <w:i/>
+          <w:iCs/>
+        </w:rPr>
+        <w:t>Ylsung</w:t>
+      </w:r>
+      <w:proofErr w:type="spellEnd"/>
+    </w:p>
+    <w:p>
+      <w:r>
+        <w:t xml:space="preserve">Having only a limited amount of time, in our case, one semester, to build the New Rising of the </w:t>
+      </w:r>
+      <w:proofErr w:type="spellStart"/>
+      <w:r>
+        <w:t>Ylsung</w:t>
+      </w:r>
+      <w:proofErr w:type="spellEnd"/>
+      <w:r>
+        <w:t>, we decided to use the Game Engine Unity and the Programming Language C# and integrate Code written in Python.</w:t>
+      </w:r>
+    </w:p>
+    <w:p>
+      <w:pPr>
+        <w:pStyle w:val="0heading2"/>
+      </w:pPr>
+      <w:r>
+        <w:t>Defining the Technological Aspects</w:t>
+      </w:r>
+    </w:p>
+    <w:p>
+      <w:pPr>
+        <w:rPr>
+          <w:color w:val="000000"/>
+        </w:rPr>
+      </w:pPr>
+      <w:r>
+        <w:rPr>
+          <w:color w:val="000000"/>
+        </w:rPr>
+        <w:t xml:space="preserve">The Business Simulation Game was developed in the Game Engine Unity with the Programming Language C#. To depict the graphs at the end of the Simulation, we integrated Code written in Python. </w:t>
+      </w:r>
+    </w:p>
+    <w:p>
+      <w:pPr>
+        <w:rPr>
+          <w:color w:val="000000"/>
+        </w:rPr>
+      </w:pPr>
+      <w:r>
+        <w:rPr>
+          <w:color w:val="000000"/>
+        </w:rPr>
+        <w:t>TODO</w:t>
+      </w:r>
+    </w:p>
+    <w:p>
+      <w:pPr>
+        <w:pStyle w:val="0heading2"/>
+      </w:pPr>
+      <w:r>
+        <w:t>Art Style, Graphics and Sound</w:t>
+      </w:r>
+    </w:p>
+    <w:p>
+      <w:pPr>
+        <w:rPr>
+          <w:color w:val="000000"/>
+        </w:rPr>
+      </w:pPr>
+      <w:r>
+        <w:rPr>
+          <w:color w:val="000000"/>
+        </w:rPr>
+        <w:t>TODO</w:t>
+      </w:r>
+    </w:p>
+    <w:p>
+      <w:pPr>
+        <w:rPr>
+          <w:color w:val="000000"/>
+        </w:rPr>
+      </w:pPr>
+    </w:p>
+    <w:p>
+      <w:pPr>
+        <w:pStyle w:val="0heading2"/>
+      </w:pPr>
+      <w:r>
+        <w:t xml:space="preserve">Integrating the Feedback of Play Testers </w:t>
+      </w:r>
+    </w:p>
+    <w:p>
+      <w:pPr>
+        <w:rPr>
+          <w:color w:val="000000"/>
+        </w:rPr>
+      </w:pPr>
+      <w:r>
+        <w:rPr>
+          <w:color w:val="000000"/>
+        </w:rPr>
+        <w:t>TODO</w:t>
+      </w:r>
+    </w:p>
+    <w:p>
+      <w:pPr>
+        <w:pStyle w:val="0heading1"/>
+      </w:pPr>
+      <w:r>
+        <w:t xml:space="preserve">Results of the Business Simulation Game </w:t>
+      </w:r>
+    </w:p>
+    <w:p>
+      <w:r>
+        <w:t xml:space="preserve">To analyze the impact of our Business Simulation Game we applied various sets of parameters and compared the results accordingly. </w:t>
+      </w:r>
+      <w:r>
+        <w:t xml:space="preserve">Not fixating the Business Simulation Game to the original story of Marc </w:t>
+      </w:r>
+      <w:proofErr w:type="spellStart"/>
+      <w:r>
+        <w:t>Elsberg</w:t>
+      </w:r>
+      <w:proofErr w:type="spellEnd"/>
+      <w:r>
+        <w:t xml:space="preserve">, where he explains the concept with the use of four farmers, but giving the player the opportunity to change the parameters, the Business Simulation Game becomes more interactive. This interaction helps players to learn more thoroughly. </w:t>
+      </w:r>
+      <w:r>
+        <w:t>As Zimmermann and Miliband explain in their paper on self-regulated personalized learning SRPL, we developed the Business Simulation Game to act as teachers and help students understand an economic concept more easily; not with us just presenting all the knowledge we acquired, but by letting the players discover how to adjust the parameter sets themselves. Thereby the player holds the responsibility for learning themselves</w:t>
+      </w:r>
+      <w:r>
+        <w:rPr>
+          <w:rStyle w:val="Endnotenzeichen"/>
+        </w:rPr>
+        <w:endnoteReference w:id="2"/>
+      </w:r>
+      <w:r>
+        <w:t xml:space="preserve">. Especially since we integrated a storyteller and an additional information section. It is up to the player to make the effort and read through the additional explanations and learn more about the economical concept. </w:t>
+      </w:r>
+    </w:p>
+    <w:p>
+      <w:pPr>
+        <w:pStyle w:val="0heading2"/>
+      </w:pPr>
+      <w:r>
         <w:t>Usage of various Parameter Sets</w:t>
       </w:r>
     </w:p>
@@ -1135,13 +1403,7 @@
         <w:rPr>
           <w:color w:val="000000"/>
         </w:rPr>
-        <w:t>TODO</w:t>
-      </w:r>
-      <w:r>
-        <w:rPr>
-          <w:color w:val="000000"/>
-        </w:rPr>
-        <w:t xml:space="preserve"> Which parameter sets did we use and why</w:t>
+        <w:t>TODO Which parameter sets did we use and why</w:t>
       </w:r>
     </w:p>
     <w:p>
@@ -1149,10 +1411,9 @@
         <w:pStyle w:val="0heading2"/>
       </w:pPr>
       <w:r>
+        <w:lastRenderedPageBreak/>
         <w:t>The Impact of applying several Parameter Sets</w:t>
       </w:r>
-      <w:bookmarkStart w:id="0" w:name="_GoBack"/>
-      <w:bookmarkEnd w:id="0"/>
     </w:p>
     <w:p>
       <w:pPr>
@@ -1322,20 +1583,50 @@
       <w:r>
         <w:t xml:space="preserve"> may be inserted too; for this you have the styles </w:t>
       </w:r>
+      <w:proofErr w:type="spellStart"/>
       <w:r>
         <w:rPr>
           <w:i/>
         </w:rPr>
-        <w:t xml:space="preserve">numitem, bulletitem, </w:t>
+        <w:t>numitem</w:t>
+      </w:r>
+      <w:proofErr w:type="spellEnd"/>
+      <w:r>
+        <w:rPr>
+          <w:i/>
+        </w:rPr>
+        <w:t xml:space="preserve">, </w:t>
+      </w:r>
+      <w:proofErr w:type="spellStart"/>
+      <w:r>
+        <w:rPr>
+          <w:i/>
+        </w:rPr>
+        <w:t>bulletitem</w:t>
+      </w:r>
+      <w:proofErr w:type="spellEnd"/>
+      <w:r>
+        <w:rPr>
+          <w:i/>
+        </w:rPr>
+        <w:t xml:space="preserve">, </w:t>
       </w:r>
       <w:r>
         <w:t xml:space="preserve">and </w:t>
       </w:r>
+      <w:proofErr w:type="spellStart"/>
       <w:r>
         <w:rPr>
           <w:i/>
         </w:rPr>
-        <w:t xml:space="preserve">dashitem. </w:t>
+        <w:t>dashitem</w:t>
+      </w:r>
+      <w:proofErr w:type="spellEnd"/>
+      <w:r>
+        <w:rPr>
+          <w:i/>
+        </w:rPr>
+        <w:t xml:space="preserve">. </w:t>
       </w:r>
       <w:r>
         <w:t xml:space="preserve">Several list levels are available by using the </w:t>
@@ -1389,11 +1680,15 @@
         <w:rPr>
           <w:b/>
         </w:rPr>
-        <w:lastRenderedPageBreak/>
         <w:t xml:space="preserve">Equations </w:t>
       </w:r>
-      <w:r>
-        <w:t>my be inserted</w:t>
+      <w:proofErr w:type="spellStart"/>
+      <w:r>
+        <w:t>my</w:t>
+      </w:r>
+      <w:proofErr w:type="spellEnd"/>
+      <w:r>
+        <w:t xml:space="preserve"> be inserted</w:t>
       </w:r>
       <w:r>
         <w:t>:</w:t>
@@ -1698,11 +1993,19 @@
       <w:r>
         <w:t xml:space="preserve">to the figure, and </w:t>
       </w:r>
+      <w:proofErr w:type="spellStart"/>
       <w:r>
         <w:rPr>
           <w:i/>
         </w:rPr>
-        <w:t xml:space="preserve">figurecaption </w:t>
+        <w:t>figurecaption</w:t>
+      </w:r>
+      <w:proofErr w:type="spellEnd"/>
+      <w:r>
+        <w:rPr>
+          <w:i/>
+        </w:rPr>
+        <w:t xml:space="preserve"> </w:t>
       </w:r>
       <w:r>
         <w:t xml:space="preserve">to the figure caption </w:t>
@@ -1723,6 +2026,7 @@
           <w:noProof/>
           <w:lang w:eastAsia="en-US"/>
         </w:rPr>
+        <w:lastRenderedPageBreak/>
         <w:drawing>
           <wp:inline distT="0" distB="0" distL="0" distR="0" wp14:anchorId="0714F89D" wp14:editId="56EC4FE7">
             <wp:extent cx="2810510" cy="490769"/>
@@ -1739,7 +2043,7 @@
                     <pic:cNvPicPr/>
                   </pic:nvPicPr>
                   <pic:blipFill rotWithShape="1">
-                    <a:blip r:embed="rId12">
+                    <a:blip r:embed="rId11">
                       <a:extLst>
                         <a:ext uri="{28A0092B-C50C-407E-A947-70E740481C1C}">
                           <a14:useLocalDpi xmlns:a14="http://schemas.microsoft.com/office/drawing/2010/main" val="0"/>
@@ -1762,7 +2066,7 @@
                     </a:ln>
                     <a:extLst>
                       <a:ext uri="{53640926-AAD7-44d8-BBD7-CCE9431645EC}">
-                        <a14:shadowObscured xmlns:a14="http://schemas.microsoft.com/office/drawing/2010/main" xmlns:w="http://schemas.openxmlformats.org/wordprocessingml/2006/main" xmlns:w10="urn:schemas-microsoft-com:office:word" xmlns:v="urn:schemas-microsoft-com:vml" xmlns:o="urn:schemas-microsoft-com:office:office" xmlns:mv="urn:schemas-microsoft-com:mac:vml" xmlns:mo="http://schemas.microsoft.com/office/mac/office/2008/main" xmlns=""/>
+                        <a14:shadowObscured xmlns="" xmlns:mo="http://schemas.microsoft.com/office/mac/office/2008/main" xmlns:mv="urn:schemas-microsoft-com:mac:vml" xmlns:o="urn:schemas-microsoft-com:office:office" xmlns:v="urn:schemas-microsoft-com:vml" xmlns:w10="urn:schemas-microsoft-com:office:word" xmlns:w="http://schemas.openxmlformats.org/wordprocessingml/2006/main" xmlns:a14="http://schemas.microsoft.com/office/drawing/2010/main"/>
                       </a:ext>
                     </a:extLst>
                   </pic:spPr>
@@ -1839,6 +2143,7 @@
         </w:rPr>
         <w:t xml:space="preserve">are formatted using the </w:t>
       </w:r>
+      <w:proofErr w:type="spellStart"/>
       <w:r>
         <w:rPr>
           <w:rFonts w:eastAsiaTheme="minorEastAsia"/>
@@ -1847,6 +2152,7 @@
         </w:rPr>
         <w:t>tablecaption</w:t>
       </w:r>
+      <w:proofErr w:type="spellEnd"/>
       <w:r>
         <w:rPr>
           <w:rFonts w:eastAsiaTheme="minorEastAsia"/>
@@ -1863,13 +2169,31 @@
           <w:lang w:eastAsia="ja-JP"/>
         </w:rPr>
       </w:pPr>
+      <w:proofErr w:type="spellStart"/>
       <w:r>
         <w:rPr>
           <w:rFonts w:eastAsiaTheme="minorEastAsia"/>
           <w:lang w:eastAsia="ja-JP"/>
         </w:rPr>
-        <w:t>Example table</w:t>
-      </w:r>
+        <w:t>Example</w:t>
+      </w:r>
+      <w:proofErr w:type="spellEnd"/>
+      <w:r>
+        <w:rPr>
+          <w:rFonts w:eastAsiaTheme="minorEastAsia"/>
+          <w:lang w:eastAsia="ja-JP"/>
+        </w:rPr>
+        <w:t xml:space="preserve"> </w:t>
+      </w:r>
+      <w:proofErr w:type="spellStart"/>
+      <w:r>
+        <w:rPr>
+          <w:rFonts w:eastAsiaTheme="minorEastAsia"/>
+          <w:lang w:eastAsia="ja-JP"/>
+        </w:rPr>
+        <w:t>table</w:t>
+      </w:r>
+      <w:proofErr w:type="spellEnd"/>
     </w:p>
     <w:tbl>
       <w:tblPr>
@@ -2378,12 +2702,21 @@
         </w:rPr>
         <w:t xml:space="preserve"> is formatted by the </w:t>
       </w:r>
+      <w:proofErr w:type="spellStart"/>
       <w:r>
         <w:rPr>
           <w:rFonts w:eastAsiaTheme="minorEastAsia"/>
           <w:i/>
         </w:rPr>
-        <w:t xml:space="preserve">programcode </w:t>
+        <w:t>programcode</w:t>
+      </w:r>
+      <w:proofErr w:type="spellEnd"/>
+      <w:r>
+        <w:rPr>
+          <w:rFonts w:eastAsiaTheme="minorEastAsia"/>
+          <w:i/>
+        </w:rPr>
+        <w:t xml:space="preserve"> </w:t>
       </w:r>
       <w:r>
         <w:rPr>
@@ -2403,7 +2736,6 @@
         <w:rPr>
           <w:rFonts w:eastAsiaTheme="minorEastAsia"/>
         </w:rPr>
-        <w:lastRenderedPageBreak/>
         <w:t>&lt;dataset&gt;</w:t>
       </w:r>
     </w:p>
@@ -2440,7 +2772,35 @@
           <w:rFonts w:eastAsiaTheme="minorEastAsia"/>
         </w:rPr>
         <w:tab/>
-        <w:t>&lt;first_name&gt;&lt;/first_name&gt;</w:t>
+        <w:t>&lt;</w:t>
+      </w:r>
+      <w:proofErr w:type="spellStart"/>
+      <w:r>
+        <w:rPr>
+          <w:rFonts w:eastAsiaTheme="minorEastAsia"/>
+        </w:rPr>
+        <w:t>first_name</w:t>
+      </w:r>
+      <w:proofErr w:type="spellEnd"/>
+      <w:r>
+        <w:rPr>
+          <w:rFonts w:eastAsiaTheme="minorEastAsia"/>
+        </w:rPr>
+        <w:t>&gt;&lt;/</w:t>
+      </w:r>
+      <w:proofErr w:type="spellStart"/>
+      <w:r>
+        <w:rPr>
+          <w:rFonts w:eastAsiaTheme="minorEastAsia"/>
+        </w:rPr>
+        <w:t>first_name</w:t>
+      </w:r>
+      <w:proofErr w:type="spellEnd"/>
+      <w:r>
+        <w:rPr>
+          <w:rFonts w:eastAsiaTheme="minorEastAsia"/>
+        </w:rPr>
+        <w:t>&gt;</w:t>
       </w:r>
     </w:p>
     <w:p>
@@ -2461,7 +2821,35 @@
           <w:rFonts w:eastAsiaTheme="minorEastAsia"/>
         </w:rPr>
         <w:tab/>
-        <w:t>&lt;middle_name&gt;&lt;/middle_name&gt;</w:t>
+        <w:t>&lt;</w:t>
+      </w:r>
+      <w:proofErr w:type="spellStart"/>
+      <w:r>
+        <w:rPr>
+          <w:rFonts w:eastAsiaTheme="minorEastAsia"/>
+        </w:rPr>
+        <w:t>middle_name</w:t>
+      </w:r>
+      <w:proofErr w:type="spellEnd"/>
+      <w:r>
+        <w:rPr>
+          <w:rFonts w:eastAsiaTheme="minorEastAsia"/>
+        </w:rPr>
+        <w:t>&gt;&lt;/</w:t>
+      </w:r>
+      <w:proofErr w:type="spellStart"/>
+      <w:r>
+        <w:rPr>
+          <w:rFonts w:eastAsiaTheme="minorEastAsia"/>
+        </w:rPr>
+        <w:t>middle_name</w:t>
+      </w:r>
+      <w:proofErr w:type="spellEnd"/>
+      <w:r>
+        <w:rPr>
+          <w:rFonts w:eastAsiaTheme="minorEastAsia"/>
+        </w:rPr>
+        <w:t>&gt;</w:t>
       </w:r>
     </w:p>
     <w:p>
@@ -2482,7 +2870,35 @@
           <w:rFonts w:eastAsiaTheme="minorEastAsia"/>
         </w:rPr>
         <w:tab/>
-        <w:t>&lt;last_name&gt;&lt;/last_name&gt;</w:t>
+        <w:t>&lt;</w:t>
+      </w:r>
+      <w:proofErr w:type="spellStart"/>
+      <w:r>
+        <w:rPr>
+          <w:rFonts w:eastAsiaTheme="minorEastAsia"/>
+        </w:rPr>
+        <w:t>last_name</w:t>
+      </w:r>
+      <w:proofErr w:type="spellEnd"/>
+      <w:r>
+        <w:rPr>
+          <w:rFonts w:eastAsiaTheme="minorEastAsia"/>
+        </w:rPr>
+        <w:t>&gt;&lt;/</w:t>
+      </w:r>
+      <w:proofErr w:type="spellStart"/>
+      <w:r>
+        <w:rPr>
+          <w:rFonts w:eastAsiaTheme="minorEastAsia"/>
+        </w:rPr>
+        <w:t>last_name</w:t>
+      </w:r>
+      <w:proofErr w:type="spellEnd"/>
+      <w:r>
+        <w:rPr>
+          <w:rFonts w:eastAsiaTheme="minorEastAsia"/>
+        </w:rPr>
+        <w:t>&gt;</w:t>
       </w:r>
     </w:p>
     <w:p>
@@ -2540,12 +2956,21 @@
         </w:rPr>
         <w:t xml:space="preserve">In your text, number citations consecutively in square brackets [1]. You may refer to them like “as stated in [3]” or “as stated in Ref. [3]. A list of all cited references is placed at the end of your document, that is, in a list that is formatted and numbered automatically by applying the </w:t>
       </w:r>
+      <w:proofErr w:type="spellStart"/>
       <w:r>
         <w:rPr>
           <w:rFonts w:eastAsiaTheme="minorEastAsia"/>
           <w:i/>
         </w:rPr>
-        <w:t xml:space="preserve">referenceitem </w:t>
+        <w:t>referenceitem</w:t>
+      </w:r>
+      <w:proofErr w:type="spellEnd"/>
+      <w:r>
+        <w:rPr>
+          <w:rFonts w:eastAsiaTheme="minorEastAsia"/>
+          <w:i/>
+        </w:rPr>
+        <w:t xml:space="preserve"> </w:t>
       </w:r>
       <w:r>
         <w:rPr>
@@ -2565,6 +2990,7 @@
         <w:rPr>
           <w:rFonts w:eastAsiaTheme="minorEastAsia"/>
         </w:rPr>
+        <w:lastRenderedPageBreak/>
         <w:t>Acknowledgment</w:t>
       </w:r>
     </w:p>
@@ -2643,6 +3069,7 @@
           <w:lang w:val="en-GB"/>
         </w:rPr>
       </w:pPr>
+      <w:proofErr w:type="spellStart"/>
       <w:r>
         <w:rPr>
           <w:lang w:val="en-GB"/>
@@ -2655,11 +3082,26 @@
         </w:rPr>
         <w:t>andrasena</w:t>
       </w:r>
+      <w:proofErr w:type="spellEnd"/>
       <w:r>
         <w:rPr>
           <w:lang w:val="en-GB"/>
         </w:rPr>
-        <w:t xml:space="preserve"> Premawardhena, N., ICT in the foreign language classroom in Sri Lanka: A journey through a decade. </w:t>
+        <w:t xml:space="preserve"> </w:t>
+      </w:r>
+      <w:proofErr w:type="spellStart"/>
+      <w:r>
+        <w:rPr>
+          <w:lang w:val="en-GB"/>
+        </w:rPr>
+        <w:t>Premawardhena</w:t>
+      </w:r>
+      <w:proofErr w:type="spellEnd"/>
+      <w:r>
+        <w:rPr>
+          <w:lang w:val="en-GB"/>
+        </w:rPr>
+        <w:t xml:space="preserve">, N., ICT in the foreign language classroom in Sri Lanka: A journey through a decade. </w:t>
       </w:r>
       <w:r>
         <w:t>10</w:t>
@@ -2680,15 +3122,36 @@
         <w:t xml:space="preserve">, </w:t>
       </w:r>
       <w:r>
-        <w:t>Torun, Poland.pp 223-224</w:t>
+        <w:t xml:space="preserve">Torun, </w:t>
+      </w:r>
+      <w:proofErr w:type="spellStart"/>
+      <w:r>
+        <w:t>Poland.pp</w:t>
+      </w:r>
+      <w:proofErr w:type="spellEnd"/>
+      <w:r>
+        <w:t xml:space="preserve"> 223-224</w:t>
       </w:r>
     </w:p>
     <w:p>
       <w:pPr>
         <w:pStyle w:val="0referenceitem"/>
       </w:pPr>
-      <w:r>
-        <w:t>Chandrasena. Premawardhena, N. (2012). Introducing Computer Aided Language Learning to Sri Lankan Schools: Challenges and Perspectives. 15</w:t>
+      <w:proofErr w:type="spellStart"/>
+      <w:r>
+        <w:t>Chandrasena</w:t>
+      </w:r>
+      <w:proofErr w:type="spellEnd"/>
+      <w:r>
+        <w:t xml:space="preserve">. </w:t>
+      </w:r>
+      <w:proofErr w:type="spellStart"/>
+      <w:r>
+        <w:t>Premawardhena</w:t>
+      </w:r>
+      <w:proofErr w:type="spellEnd"/>
+      <w:r>
+        <w:t>, N. (2012). Introducing Computer Aided Language Learning to Sri Lankan Schools: Challenges and Perspectives. 15</w:t>
       </w:r>
       <w:r>
         <w:rPr>
@@ -2740,7 +3203,21 @@
         <w:rPr>
           <w:rFonts w:eastAsiaTheme="minorEastAsia"/>
         </w:rPr>
-        <w:t>In the authors below the paper title we will leave only the authors’ names and their main institutions (e.g. the University) – faculty, department, laboratory, address, postcode etc go here. You may also add a short bio statement.</w:t>
+        <w:t xml:space="preserve">In the authors below the paper title we will leave only the authors’ names and their main institutions (e.g. the University) – faculty, department, laboratory, address, postcode </w:t>
+      </w:r>
+      <w:proofErr w:type="spellStart"/>
+      <w:r>
+        <w:rPr>
+          <w:rFonts w:eastAsiaTheme="minorEastAsia"/>
+        </w:rPr>
+        <w:t>etc</w:t>
+      </w:r>
+      <w:proofErr w:type="spellEnd"/>
+      <w:r>
+        <w:rPr>
+          <w:rFonts w:eastAsiaTheme="minorEastAsia"/>
+        </w:rPr>
+        <w:t xml:space="preserve"> go here. You may also add a short bio statement.</w:t>
       </w:r>
     </w:p>
     <w:p>
@@ -2755,20 +3232,43 @@
           <w:rFonts w:eastAsiaTheme="minorEastAsia"/>
           <w:b/>
         </w:rPr>
-        <w:t xml:space="preserve">Sebastian Schreiter </w:t>
-      </w:r>
-      <w:r>
-        <w:rPr>
-          <w:rFonts w:eastAsiaTheme="minorEastAsia"/>
-        </w:rPr>
-        <w:t xml:space="preserve">is member of the International Association of Online Engineering (IAOE), Kirchengasse 10/200, 1070 Wien, Austria. He often works as Publication </w:t>
-      </w:r>
-      <w:r>
-        <w:rPr>
-          <w:rFonts w:eastAsiaTheme="minorEastAsia"/>
-        </w:rPr>
-        <w:lastRenderedPageBreak/>
-        <w:t>Chair for international conferences (ICL, REV, EDUCON, IMCL, ICBL) and is Art Director, Webmaster, and technical support for online-journals.org.</w:t>
+        <w:t xml:space="preserve">Sebastian </w:t>
+      </w:r>
+      <w:proofErr w:type="spellStart"/>
+      <w:r>
+        <w:rPr>
+          <w:rFonts w:eastAsiaTheme="minorEastAsia"/>
+          <w:b/>
+        </w:rPr>
+        <w:t>Schreiter</w:t>
+      </w:r>
+      <w:proofErr w:type="spellEnd"/>
+      <w:r>
+        <w:rPr>
+          <w:rFonts w:eastAsiaTheme="minorEastAsia"/>
+          <w:b/>
+        </w:rPr>
+        <w:t xml:space="preserve"> </w:t>
+      </w:r>
+      <w:r>
+        <w:rPr>
+          <w:rFonts w:eastAsiaTheme="minorEastAsia"/>
+        </w:rPr>
+        <w:t xml:space="preserve">is member of the International Association of Online Engineering (IAOE), </w:t>
+      </w:r>
+      <w:proofErr w:type="spellStart"/>
+      <w:r>
+        <w:rPr>
+          <w:rFonts w:eastAsiaTheme="minorEastAsia"/>
+        </w:rPr>
+        <w:t>Kirchengasse</w:t>
+      </w:r>
+      <w:proofErr w:type="spellEnd"/>
+      <w:r>
+        <w:rPr>
+          <w:rFonts w:eastAsiaTheme="minorEastAsia"/>
+        </w:rPr>
+        <w:t xml:space="preserve"> 10/200, 1070 Wien, Austria. He often works as Publication Chair for international conferences (ICL, REV, EDUCON, IMCL, ICBL) and is Art Director, Webmaster, and technical support for online-journals.org.</w:t>
       </w:r>
     </w:p>
     <w:p>
@@ -2797,7 +3297,7 @@
       <w:r>
         <w:t xml:space="preserve">a </w:t>
       </w:r>
-      <w:hyperlink r:id="rId13" w:tooltip="Germans" w:history="1">
+      <w:hyperlink r:id="rId12" w:tooltip="Germans" w:history="1">
         <w:r>
           <w:rPr>
             <w:rStyle w:val="Hyperlink"/>
@@ -2818,7 +3318,21 @@
         <w:rPr>
           <w:rFonts w:eastAsiaTheme="minorEastAsia"/>
         </w:rPr>
-        <w:t>Vice Chancellor at Carinthia University of Applied Sciences (CUAS), Europastrasse 4, in Villach, Austria.</w:t>
+        <w:t xml:space="preserve">Vice Chancellor at Carinthia University of Applied Sciences (CUAS), </w:t>
+      </w:r>
+      <w:proofErr w:type="spellStart"/>
+      <w:r>
+        <w:rPr>
+          <w:rFonts w:eastAsiaTheme="minorEastAsia"/>
+        </w:rPr>
+        <w:t>Europastrasse</w:t>
+      </w:r>
+      <w:proofErr w:type="spellEnd"/>
+      <w:r>
+        <w:rPr>
+          <w:rFonts w:eastAsiaTheme="minorEastAsia"/>
+        </w:rPr>
+        <w:t xml:space="preserve"> 4, in Villach, Austria.</w:t>
       </w:r>
       <w:r>
         <w:rPr>
@@ -2829,7 +3343,7 @@
       <w:r>
         <w:t xml:space="preserve">He works also as a visiting professor at the Universities of </w:t>
       </w:r>
-      <w:hyperlink r:id="rId14" w:tooltip="University of Jordan" w:history="1">
+      <w:hyperlink r:id="rId13" w:tooltip="University of Jordan" w:history="1">
         <w:r>
           <w:rPr>
             <w:rStyle w:val="Hyperlink"/>
@@ -2840,7 +3354,7 @@
       <w:r>
         <w:t xml:space="preserve"> (</w:t>
       </w:r>
-      <w:hyperlink r:id="rId15" w:tooltip="Jordan" w:history="1">
+      <w:hyperlink r:id="rId14" w:tooltip="Jordan" w:history="1">
         <w:r>
           <w:rPr>
             <w:rStyle w:val="Hyperlink"/>
@@ -2851,18 +3365,20 @@
       <w:r>
         <w:t xml:space="preserve">), </w:t>
       </w:r>
-      <w:hyperlink r:id="rId16" w:tooltip="Braşov" w:history="1">
+      <w:hyperlink r:id="rId15" w:tooltip="Braşov" w:history="1">
+        <w:proofErr w:type="spellStart"/>
         <w:r>
           <w:rPr>
             <w:rStyle w:val="Hyperlink"/>
           </w:rPr>
           <w:t>Braşov</w:t>
         </w:r>
+        <w:proofErr w:type="spellEnd"/>
       </w:hyperlink>
       <w:r>
         <w:t>, (</w:t>
       </w:r>
-      <w:hyperlink r:id="rId17" w:tooltip="Romania" w:history="1">
+      <w:hyperlink r:id="rId16" w:tooltip="Romania" w:history="1">
         <w:r>
           <w:rPr>
             <w:rStyle w:val="Hyperlink"/>
@@ -2873,7 +3389,7 @@
       <w:r>
         <w:t xml:space="preserve">) and </w:t>
       </w:r>
-      <w:hyperlink r:id="rId18" w:tooltip="Patras" w:history="1">
+      <w:hyperlink r:id="rId17" w:tooltip="Patras" w:history="1">
         <w:r>
           <w:rPr>
             <w:rStyle w:val="Hyperlink"/>
@@ -2884,7 +3400,7 @@
       <w:r>
         <w:t>, (</w:t>
       </w:r>
-      <w:hyperlink r:id="rId19" w:tooltip="Greece" w:history="1">
+      <w:hyperlink r:id="rId18" w:tooltip="Greece" w:history="1">
         <w:r>
           <w:rPr>
             <w:rStyle w:val="Hyperlink"/>
@@ -2893,7 +3409,31 @@
         </w:r>
       </w:hyperlink>
       <w:r>
-        <w:t>). He is the Editor-in-Chief of the journals iJOE, iJET, and iJIM at online-journals.org.</w:t>
+        <w:t xml:space="preserve">). He is the Editor-in-Chief of the journals </w:t>
+      </w:r>
+      <w:proofErr w:type="spellStart"/>
+      <w:r>
+        <w:t>iJOE</w:t>
+      </w:r>
+      <w:proofErr w:type="spellEnd"/>
+      <w:r>
+        <w:t xml:space="preserve">, </w:t>
+      </w:r>
+      <w:proofErr w:type="spellStart"/>
+      <w:r>
+        <w:t>iJET</w:t>
+      </w:r>
+      <w:proofErr w:type="spellEnd"/>
+      <w:r>
+        <w:t xml:space="preserve">, and </w:t>
+      </w:r>
+      <w:proofErr w:type="spellStart"/>
+      <w:r>
+        <w:t>iJIM</w:t>
+      </w:r>
+      <w:proofErr w:type="spellEnd"/>
+      <w:r>
+        <w:t xml:space="preserve"> at online-journals.org.</w:t>
       </w:r>
     </w:p>
     <w:p>
@@ -2905,9 +3445,9 @@
       </w:r>
     </w:p>
     <w:sectPr>
-      <w:headerReference w:type="default" r:id="rId20"/>
-      <w:headerReference w:type="first" r:id="rId21"/>
-      <w:footerReference w:type="first" r:id="rId22"/>
+      <w:headerReference w:type="default" r:id="rId19"/>
+      <w:headerReference w:type="first" r:id="rId20"/>
+      <w:footerReference w:type="first" r:id="rId21"/>
       <w:pgSz w:w="11906" w:h="16838" w:code="9"/>
       <w:pgMar w:top="2948" w:right="2494" w:bottom="2948" w:left="2494" w:header="2381" w:footer="2324" w:gutter="0"/>
       <w:cols w:space="708"/>
@@ -2936,6 +3476,82 @@
       </w:pPr>
       <w:r>
         <w:continuationSeparator/>
+      </w:r>
+    </w:p>
+  </w:endnote>
+  <w:endnote w:id="1">
+    <w:p>
+      <w:pPr>
+        <w:pStyle w:val="Endnotentext"/>
+        <w:rPr>
+          <w:lang w:val="de-DE"/>
+        </w:rPr>
+      </w:pPr>
+      <w:r>
+        <w:rPr>
+          <w:rStyle w:val="Endnotenzeichen"/>
+        </w:rPr>
+        <w:endnoteRef/>
+      </w:r>
+      <w:r>
+        <w:rPr>
+          <w:lang w:val="de-DE"/>
+        </w:rPr>
+        <w:t xml:space="preserve"> </w:t>
+      </w:r>
+      <w:r>
+        <w:rPr>
+          <w:lang w:val="de-DE"/>
+        </w:rPr>
+        <w:t xml:space="preserve">Cf. </w:t>
+      </w:r>
+      <w:proofErr w:type="spellStart"/>
+      <w:r>
+        <w:rPr>
+          <w:lang w:val="de-DE"/>
+        </w:rPr>
+        <w:t>Hevner</w:t>
+      </w:r>
+      <w:proofErr w:type="spellEnd"/>
+      <w:r>
+        <w:rPr>
+          <w:lang w:val="de-DE"/>
+        </w:rPr>
+        <w:t xml:space="preserve"> et al. 2004, p.88</w:t>
+      </w:r>
+    </w:p>
+  </w:endnote>
+  <w:endnote w:id="2">
+    <w:p>
+      <w:pPr>
+        <w:pStyle w:val="Endnotentext"/>
+      </w:pPr>
+      <w:r>
+        <w:rPr>
+          <w:rStyle w:val="Endnotenzeichen"/>
+        </w:rPr>
+        <w:endnoteRef/>
+      </w:r>
+      <w:r>
+        <w:t xml:space="preserve"> </w:t>
+      </w:r>
+      <w:r>
+        <w:t>Zimmermann and Miliband, Self</w:t>
+      </w:r>
+      <w:r>
+        <w:t>-</w:t>
+      </w:r>
+      <w:r>
+        <w:t xml:space="preserve">regulated </w:t>
+      </w:r>
+      <w:r>
+        <w:t xml:space="preserve">personalized </w:t>
+      </w:r>
+      <w:r>
+        <w:t>l</w:t>
+      </w:r>
+      <w:r>
+        <w:t>earning SPRL: Stop pampering or incapacitating learners</w:t>
       </w:r>
     </w:p>
   </w:endnote>
@@ -2987,6 +3603,7 @@
       <w:pStyle w:val="Kopfzeile"/>
       <w:rPr>
         <w:b/>
+        <w:i/>
       </w:rPr>
     </w:pPr>
     <w:r>
@@ -2994,19 +3611,58 @@
         <w:b/>
         <w:i/>
       </w:rPr>
-      <w:t>Short Paper</w:t>
+      <w:t>The New Rising o</w:t>
     </w:r>
     <w:r>
       <w:rPr>
         <w:b/>
-      </w:rPr>
-      <w:t>—</w:t>
+        <w:i/>
+      </w:rPr>
+      <w:t>f</w:t>
     </w:r>
     <w:r>
       <w:rPr>
         <w:b/>
-      </w:rPr>
-      <w:t>Paper Formatting for online-journals.org</w:t>
+        <w:i/>
+      </w:rPr>
+      <w:t xml:space="preserve"> </w:t>
+    </w:r>
+    <w:r>
+      <w:rPr>
+        <w:b/>
+        <w:i/>
+      </w:rPr>
+      <w:t>t</w:t>
+    </w:r>
+    <w:r>
+      <w:rPr>
+        <w:b/>
+        <w:i/>
+      </w:rPr>
+      <w:t xml:space="preserve">he </w:t>
+    </w:r>
+    <w:proofErr w:type="spellStart"/>
+    <w:r>
+      <w:rPr>
+        <w:b/>
+        <w:i/>
+      </w:rPr>
+      <w:t>Y</w:t>
+    </w:r>
+    <w:r>
+      <w:rPr>
+        <w:b/>
+        <w:i/>
+      </w:rPr>
+      <w:t>lsung</w:t>
+    </w:r>
+    <w:proofErr w:type="spellEnd"/>
+    <w:r>
+      <w:rPr>
+        <w:b/>
+        <w:i/>
+      </w:rPr>
+      <w:t xml:space="preserve"> – A Business Simulation game constructed around the Concept of the Farmers Fable to teach Business Concepts</w:t>
     </w:r>
   </w:p>
 </w:hdr>
@@ -5820,6 +6476,43 @@
       <w:shd w:val="clear" w:color="auto" w:fill="E1DFDD"/>
     </w:rPr>
   </w:style>
+  <w:style w:type="paragraph" w:styleId="Endnotentext">
+    <w:name w:val="endnote text"/>
+    <w:basedOn w:val="Standard"/>
+    <w:link w:val="EndnotentextZchn"/>
+    <w:uiPriority w:val="99"/>
+    <w:semiHidden/>
+    <w:unhideWhenUsed/>
+    <w:rsid w:val="005E2F4B"/>
+    <w:pPr>
+      <w:spacing w:line="240" w:lineRule="auto"/>
+    </w:pPr>
+  </w:style>
+  <w:style w:type="character" w:customStyle="1" w:styleId="EndnotentextZchn">
+    <w:name w:val="Endnotentext Zchn"/>
+    <w:basedOn w:val="Absatz-Standardschriftart"/>
+    <w:link w:val="Endnotentext"/>
+    <w:uiPriority w:val="99"/>
+    <w:semiHidden/>
+    <w:rsid w:val="005E2F4B"/>
+    <w:rPr>
+      <w:rFonts w:ascii="Times New Roman" w:eastAsia="Times New Roman" w:hAnsi="Times New Roman" w:cs="Times New Roman"/>
+      <w:sz w:val="20"/>
+      <w:szCs w:val="20"/>
+      <w:lang w:val="en-US" w:eastAsia="de-DE"/>
+    </w:rPr>
+  </w:style>
+  <w:style w:type="character" w:styleId="Endnotenzeichen">
+    <w:name w:val="endnote reference"/>
+    <w:basedOn w:val="Absatz-Standardschriftart"/>
+    <w:uiPriority w:val="99"/>
+    <w:semiHidden/>
+    <w:unhideWhenUsed/>
+    <w:rsid w:val="005E2F4B"/>
+    <w:rPr>
+      <w:vertAlign w:val="superscript"/>
+    </w:rPr>
+  </w:style>
 </w:styles>
 </file>
 
@@ -6148,7 +6841,7 @@
 </file>
 
 <file path=customXml/itemProps1.xml><?xml version="1.0" encoding="utf-8"?>
-<ds:datastoreItem xmlns:ds="http://schemas.openxmlformats.org/officeDocument/2006/customXml" ds:itemID="{57E904D0-9CEF-486F-9871-EA637EFC9285}">
+<ds:datastoreItem xmlns:ds="http://schemas.openxmlformats.org/officeDocument/2006/customXml" ds:itemID="{18CB8A29-0F0A-49E5-B4F5-1EF8EB67F348}">
   <ds:schemaRefs>
     <ds:schemaRef ds:uri="http://schemas.openxmlformats.org/officeDocument/2006/bibliography"/>
   </ds:schemaRefs>

</xml_diff>